<commit_message>
D01-Group-Doc Requirements Document for Group C1.008
</commit_message>
<xml_diff>
--- a/reports/Group/00 - Requirements - Group.docx
+++ b/reports/Group/00 - Requirements - Group.docx
@@ -4,7 +4,7 @@
   <w:body>
     <w:p>
       <w:pPr>
-        <w:pStyle w:val="Heading1"/>
+        <w:pStyle w:val="Ttulo1"/>
         <w:spacing w:before="0"/>
         <w:rPr>
           <w:rFonts w:cstheme="majorHAnsi"/>
@@ -91,7 +91,7 @@
           </w:tcPr>
           <w:p>
             <w:pPr>
-              <w:pStyle w:val="NoSpacing"/>
+              <w:pStyle w:val="Sinespaciado"/>
               <w:rPr>
                 <w:rFonts w:asciiTheme="majorHAnsi" w:hAnsiTheme="majorHAnsi" w:cstheme="majorHAnsi"/>
               </w:rPr>
@@ -123,7 +123,6 @@
               </w:rPr>
               <w:tab/>
             </w:r>
-            <w:permStart w:id="143746294" w:edGrp="everyone"/>
             <w:sdt>
               <w:sdtPr>
                 <w:rPr>
@@ -137,16 +136,28 @@
                 <w15:appearance w15:val="hidden"/>
                 <w:text/>
               </w:sdtPr>
+              <w:sdtEndPr/>
               <w:sdtContent>
                 <w:r>
                   <w:rPr>
                     <w:rFonts w:asciiTheme="majorHAnsi" w:hAnsiTheme="majorHAnsi" w:cstheme="majorHAnsi"/>
                   </w:rPr>
-                  <w:t xml:space="preserve"> CX.YYY  </w:t>
+                  <w:t xml:space="preserve"> </w:t>
+                </w:r>
+                <w:r>
+                  <w:rPr>
+                    <w:rFonts w:asciiTheme="majorHAnsi" w:hAnsiTheme="majorHAnsi" w:cstheme="majorHAnsi"/>
+                  </w:rPr>
+                  <w:t>C1.008</w:t>
+                </w:r>
+                <w:r>
+                  <w:rPr>
+                    <w:rFonts w:asciiTheme="majorHAnsi" w:hAnsiTheme="majorHAnsi" w:cstheme="majorHAnsi"/>
+                  </w:rPr>
+                  <w:t xml:space="preserve">  </w:t>
                 </w:r>
               </w:sdtContent>
             </w:sdt>
-            <w:permEnd w:id="143746294"/>
           </w:p>
         </w:tc>
       </w:tr>
@@ -164,7 +175,7 @@
           </w:tcPr>
           <w:p>
             <w:pPr>
-              <w:pStyle w:val="NoSpacing"/>
+              <w:pStyle w:val="Sinespaciado"/>
               <w:rPr>
                 <w:rFonts w:asciiTheme="majorHAnsi" w:hAnsiTheme="majorHAnsi" w:cstheme="majorHAnsi"/>
               </w:rPr>
@@ -189,7 +200,6 @@
               </w:rPr>
               <w:tab/>
             </w:r>
-            <w:permStart w:id="420692352" w:edGrp="everyone"/>
             <w:sdt>
               <w:sdtPr>
                 <w:rPr>
@@ -208,11 +218,10 @@
                   <w:rPr>
                     <w:rFonts w:asciiTheme="majorHAnsi" w:hAnsiTheme="majorHAnsi" w:cstheme="majorHAnsi"/>
                   </w:rPr>
-                  <w:t xml:space="preserve"> https://github.com/xxxx  </w:t>
+                  <w:t xml:space="preserve"> https://github.com/pabniecor/Acme-ANS-D01.git  </w:t>
                 </w:r>
               </w:sdtContent>
             </w:sdt>
-            <w:permEnd w:id="420692352"/>
           </w:p>
         </w:tc>
       </w:tr>
@@ -234,7 +243,7 @@
           </w:p>
           <w:p>
             <w:pPr>
-              <w:pStyle w:val="NoSpacing"/>
+              <w:pStyle w:val="Sinespaciado"/>
               <w:rPr>
                 <w:rFonts w:asciiTheme="majorHAnsi" w:hAnsiTheme="majorHAnsi" w:cstheme="majorBidi"/>
                 <w:b/>
@@ -264,7 +273,6 @@
               </w:rPr>
               <w:tab/>
             </w:r>
-            <w:permStart w:id="291510380" w:edGrp="everyone"/>
             <w:sdt>
               <w:sdtPr>
                 <w:rPr>
@@ -278,6 +286,7 @@
                 <w15:appearance w15:val="hidden"/>
                 <w:text/>
               </w:sdtPr>
+              <w:sdtEndPr/>
               <w:sdtContent>
                 <w:r>
                   <w:rPr>
@@ -289,27 +298,14 @@
                   <w:rPr>
                     <w:rFonts w:asciiTheme="majorHAnsi" w:hAnsiTheme="majorHAnsi" w:cstheme="majorBidi"/>
                   </w:rPr>
-                  <w:t xml:space="preserve">Masked </w:t>
-                </w:r>
-                <w:r>
-                  <w:rPr>
-                    <w:rFonts w:asciiTheme="majorHAnsi" w:hAnsiTheme="majorHAnsi" w:cstheme="majorBidi"/>
-                  </w:rPr>
-                  <w:t xml:space="preserve">ID </w:t>
-                </w:r>
-                <w:r>
-                  <w:rPr>
-                    <w:rFonts w:asciiTheme="majorHAnsi" w:hAnsiTheme="majorHAnsi" w:cstheme="majorBidi"/>
-                  </w:rPr>
-                  <w:t>number</w:t>
+                  <w:t>2884*****</w:t>
                 </w:r>
               </w:sdtContent>
             </w:sdt>
           </w:p>
-          <w:permEnd w:id="291510380"/>
           <w:p>
             <w:pPr>
-              <w:pStyle w:val="NoSpacing"/>
+              <w:pStyle w:val="Sinespaciado"/>
               <w:rPr>
                 <w:rFonts w:asciiTheme="majorHAnsi" w:hAnsiTheme="majorHAnsi" w:cstheme="majorHAnsi"/>
                 <w:b/>
@@ -336,7 +332,6 @@
               </w:rPr>
               <w:tab/>
             </w:r>
-            <w:permStart w:id="1364481481" w:edGrp="everyone"/>
             <w:sdt>
               <w:sdtPr>
                 <w:rPr>
@@ -350,20 +345,32 @@
                 <w15:appearance w15:val="hidden"/>
                 <w:text/>
               </w:sdtPr>
+              <w:sdtEndPr/>
               <w:sdtContent>
                 <w:r>
                   <w:rPr>
                     <w:rFonts w:asciiTheme="majorHAnsi" w:hAnsiTheme="majorHAnsi" w:cstheme="majorHAnsi"/>
                   </w:rPr>
-                  <w:t xml:space="preserve"> uvus  </w:t>
+                  <w:t xml:space="preserve"> </w:t>
+                </w:r>
+                <w:r>
+                  <w:rPr>
+                    <w:rFonts w:asciiTheme="majorHAnsi" w:hAnsiTheme="majorHAnsi" w:cstheme="majorHAnsi"/>
+                  </w:rPr>
+                  <w:t>KSS5540</w:t>
+                </w:r>
+                <w:r>
+                  <w:rPr>
+                    <w:rFonts w:asciiTheme="majorHAnsi" w:hAnsiTheme="majorHAnsi" w:cstheme="majorHAnsi"/>
+                  </w:rPr>
+                  <w:t xml:space="preserve">  </w:t>
                 </w:r>
               </w:sdtContent>
             </w:sdt>
-            <w:permEnd w:id="1364481481"/>
           </w:p>
           <w:p>
             <w:pPr>
-              <w:pStyle w:val="NoSpacing"/>
+              <w:pStyle w:val="Sinespaciado"/>
               <w:rPr>
                 <w:rFonts w:asciiTheme="majorHAnsi" w:hAnsiTheme="majorHAnsi" w:cstheme="majorHAnsi"/>
               </w:rPr>
@@ -388,7 +395,6 @@
               </w:rPr>
               <w:tab/>
             </w:r>
-            <w:permStart w:id="1443845444" w:edGrp="everyone"/>
             <w:sdt>
               <w:sdtPr>
                 <w:rPr>
@@ -402,16 +408,28 @@
                 <w15:appearance w15:val="hidden"/>
                 <w:text/>
               </w:sdtPr>
+              <w:sdtEndPr/>
               <w:sdtContent>
                 <w:r>
                   <w:rPr>
                     <w:rFonts w:asciiTheme="majorHAnsi" w:hAnsiTheme="majorHAnsi" w:cstheme="majorHAnsi"/>
                   </w:rPr>
-                  <w:t xml:space="preserve"> Surnames, Name  </w:t>
+                  <w:t xml:space="preserve"> </w:t>
+                </w:r>
+                <w:r>
+                  <w:rPr>
+                    <w:rFonts w:asciiTheme="majorHAnsi" w:hAnsiTheme="majorHAnsi" w:cstheme="majorHAnsi"/>
+                  </w:rPr>
+                  <w:t>Nieto Córdoba, Pablo</w:t>
+                </w:r>
+                <w:r>
+                  <w:rPr>
+                    <w:rFonts w:asciiTheme="majorHAnsi" w:hAnsiTheme="majorHAnsi" w:cstheme="majorHAnsi"/>
+                  </w:rPr>
+                  <w:t xml:space="preserve">  </w:t>
                 </w:r>
               </w:sdtContent>
             </w:sdt>
-            <w:permEnd w:id="1443845444"/>
             <w:r>
               <w:rPr>
                 <w:rFonts w:asciiTheme="majorHAnsi" w:hAnsiTheme="majorHAnsi" w:cstheme="majorHAnsi"/>
@@ -440,7 +458,6 @@
               </w:rPr>
               <w:tab/>
             </w:r>
-            <w:permStart w:id="415123737" w:edGrp="everyone"/>
             <w:sdt>
               <w:sdtPr>
                 <w:rPr>
@@ -454,16 +471,28 @@
                 <w15:appearance w15:val="hidden"/>
                 <w:text/>
               </w:sdtPr>
+              <w:sdtEndPr/>
               <w:sdtContent>
                 <w:r>
                   <w:rPr>
                     <w:rFonts w:asciiTheme="majorHAnsi" w:hAnsiTheme="majorHAnsi" w:cstheme="majorHAnsi"/>
                   </w:rPr>
-                  <w:t xml:space="preserve"> role1, role2, role3  </w:t>
+                  <w:t xml:space="preserve"> </w:t>
+                </w:r>
+                <w:r>
+                  <w:rPr>
+                    <w:rFonts w:asciiTheme="majorHAnsi" w:hAnsiTheme="majorHAnsi" w:cstheme="majorHAnsi"/>
+                  </w:rPr>
+                  <w:t>proyect manager, developer, tester</w:t>
+                </w:r>
+                <w:r>
+                  <w:rPr>
+                    <w:rFonts w:asciiTheme="majorHAnsi" w:hAnsiTheme="majorHAnsi" w:cstheme="majorHAnsi"/>
+                  </w:rPr>
+                  <w:t xml:space="preserve">  </w:t>
                 </w:r>
               </w:sdtContent>
             </w:sdt>
-            <w:permEnd w:id="415123737"/>
           </w:p>
         </w:tc>
         <w:tc>
@@ -483,7 +512,7 @@
           </w:p>
           <w:p>
             <w:pPr>
-              <w:pStyle w:val="NoSpacing"/>
+              <w:pStyle w:val="Sinespaciado"/>
               <w:rPr>
                 <w:rFonts w:asciiTheme="majorHAnsi" w:hAnsiTheme="majorHAnsi" w:cstheme="majorHAnsi"/>
                 <w:b/>
@@ -508,12 +537,6 @@
                 <w:rFonts w:asciiTheme="majorHAnsi" w:hAnsiTheme="majorHAnsi" w:cstheme="majorHAnsi"/>
               </w:rPr>
               <w:tab/>
-            </w:r>
-            <w:permStart w:id="1081366304" w:edGrp="everyone"/>
-            <w:r>
-              <w:rPr>
-                <w:rFonts w:asciiTheme="majorHAnsi" w:hAnsiTheme="majorHAnsi" w:cstheme="majorHAnsi"/>
-              </w:rPr>
               <w:t xml:space="preserve"> </w:t>
             </w:r>
             <w:sdt>
@@ -529,32 +552,20 @@
                 <w15:appearance w15:val="hidden"/>
                 <w:text/>
               </w:sdtPr>
+              <w:sdtEndPr/>
               <w:sdtContent>
                 <w:r>
                   <w:rPr>
                     <w:rFonts w:asciiTheme="majorHAnsi" w:hAnsiTheme="majorHAnsi" w:cstheme="majorBidi"/>
                   </w:rPr>
-                  <w:t xml:space="preserve">Masked </w:t>
-                </w:r>
-                <w:r>
-                  <w:rPr>
-                    <w:rFonts w:asciiTheme="majorHAnsi" w:hAnsiTheme="majorHAnsi" w:cstheme="majorBidi"/>
-                  </w:rPr>
-                  <w:t xml:space="preserve">ID </w:t>
-                </w:r>
-                <w:r>
-                  <w:rPr>
-                    <w:rFonts w:asciiTheme="majorHAnsi" w:hAnsiTheme="majorHAnsi" w:cstheme="majorBidi"/>
-                  </w:rPr>
-                  <w:t>number</w:t>
+                  <w:t>3027*****</w:t>
                 </w:r>
               </w:sdtContent>
             </w:sdt>
           </w:p>
-          <w:permEnd w:id="1081366304"/>
           <w:p>
             <w:pPr>
-              <w:pStyle w:val="NoSpacing"/>
+              <w:pStyle w:val="Sinespaciado"/>
               <w:rPr>
                 <w:rFonts w:asciiTheme="majorHAnsi" w:hAnsiTheme="majorHAnsi" w:cstheme="majorHAnsi"/>
                 <w:b/>
@@ -581,7 +592,6 @@
               </w:rPr>
               <w:tab/>
             </w:r>
-            <w:permStart w:id="554395221" w:edGrp="everyone"/>
             <w:sdt>
               <w:sdtPr>
                 <w:rPr>
@@ -595,20 +605,32 @@
                 <w15:appearance w15:val="hidden"/>
                 <w:text/>
               </w:sdtPr>
+              <w:sdtEndPr/>
               <w:sdtContent>
                 <w:r>
                   <w:rPr>
                     <w:rFonts w:asciiTheme="majorHAnsi" w:hAnsiTheme="majorHAnsi" w:cstheme="majorHAnsi"/>
                   </w:rPr>
-                  <w:t xml:space="preserve"> uvus  </w:t>
+                  <w:t xml:space="preserve"> </w:t>
+                </w:r>
+                <w:r>
+                  <w:rPr>
+                    <w:rFonts w:asciiTheme="majorHAnsi" w:hAnsiTheme="majorHAnsi" w:cstheme="majorHAnsi"/>
+                  </w:rPr>
+                  <w:t>WWH3208</w:t>
+                </w:r>
+                <w:r>
+                  <w:rPr>
+                    <w:rFonts w:asciiTheme="majorHAnsi" w:hAnsiTheme="majorHAnsi" w:cstheme="majorHAnsi"/>
+                  </w:rPr>
+                  <w:t xml:space="preserve">  </w:t>
                 </w:r>
               </w:sdtContent>
             </w:sdt>
-            <w:permEnd w:id="554395221"/>
           </w:p>
           <w:p>
             <w:pPr>
-              <w:pStyle w:val="NoSpacing"/>
+              <w:pStyle w:val="Sinespaciado"/>
               <w:rPr>
                 <w:rFonts w:asciiTheme="majorHAnsi" w:hAnsiTheme="majorHAnsi" w:cstheme="majorHAnsi"/>
               </w:rPr>
@@ -633,7 +655,6 @@
               </w:rPr>
               <w:tab/>
             </w:r>
-            <w:permStart w:id="84825807" w:edGrp="everyone"/>
             <w:sdt>
               <w:sdtPr>
                 <w:rPr>
@@ -647,20 +668,32 @@
                 <w15:appearance w15:val="hidden"/>
                 <w:text/>
               </w:sdtPr>
+              <w:sdtEndPr/>
               <w:sdtContent>
                 <w:r>
                   <w:rPr>
                     <w:rFonts w:asciiTheme="majorHAnsi" w:hAnsiTheme="majorHAnsi" w:cstheme="majorHAnsi"/>
                   </w:rPr>
-                  <w:t xml:space="preserve"> Surnames, Name  </w:t>
+                  <w:t xml:space="preserve"> </w:t>
+                </w:r>
+                <w:r>
+                  <w:rPr>
+                    <w:rFonts w:asciiTheme="majorHAnsi" w:hAnsiTheme="majorHAnsi" w:cstheme="majorHAnsi"/>
+                  </w:rPr>
+                  <w:t>Jiménez de la Fuente, Antonio Luis</w:t>
+                </w:r>
+                <w:r>
+                  <w:rPr>
+                    <w:rFonts w:asciiTheme="majorHAnsi" w:hAnsiTheme="majorHAnsi" w:cstheme="majorHAnsi"/>
+                  </w:rPr>
+                  <w:t xml:space="preserve">  </w:t>
                 </w:r>
               </w:sdtContent>
             </w:sdt>
-            <w:permEnd w:id="84825807"/>
           </w:p>
           <w:p>
             <w:pPr>
-              <w:pStyle w:val="NoSpacing"/>
+              <w:pStyle w:val="Sinespaciado"/>
               <w:rPr>
                 <w:rFonts w:asciiTheme="majorHAnsi" w:hAnsiTheme="majorHAnsi" w:cstheme="majorHAnsi"/>
               </w:rPr>
@@ -685,7 +718,6 @@
               </w:rPr>
               <w:tab/>
             </w:r>
-            <w:permStart w:id="584389830" w:edGrp="everyone"/>
             <w:sdt>
               <w:sdtPr>
                 <w:rPr>
@@ -699,16 +731,28 @@
                 <w15:appearance w15:val="hidden"/>
                 <w:text/>
               </w:sdtPr>
+              <w:sdtEndPr/>
               <w:sdtContent>
                 <w:r>
                   <w:rPr>
                     <w:rFonts w:asciiTheme="majorHAnsi" w:hAnsiTheme="majorHAnsi" w:cstheme="majorHAnsi"/>
                   </w:rPr>
-                  <w:t xml:space="preserve"> role1, role2, role3  </w:t>
+                  <w:t xml:space="preserve"> </w:t>
+                </w:r>
+                <w:r>
+                  <w:rPr>
+                    <w:rFonts w:asciiTheme="majorHAnsi" w:hAnsiTheme="majorHAnsi" w:cstheme="majorHAnsi"/>
+                  </w:rPr>
+                  <w:t>analyst, developer, tester</w:t>
+                </w:r>
+                <w:r>
+                  <w:rPr>
+                    <w:rFonts w:asciiTheme="majorHAnsi" w:hAnsiTheme="majorHAnsi" w:cstheme="majorHAnsi"/>
+                  </w:rPr>
+                  <w:t xml:space="preserve">  </w:t>
                 </w:r>
               </w:sdtContent>
             </w:sdt>
-            <w:permEnd w:id="584389830"/>
           </w:p>
         </w:tc>
       </w:tr>
@@ -733,7 +777,7 @@
           </w:p>
           <w:p>
             <w:pPr>
-              <w:pStyle w:val="NoSpacing"/>
+              <w:pStyle w:val="Sinespaciado"/>
               <w:rPr>
                 <w:rFonts w:asciiTheme="majorHAnsi" w:hAnsiTheme="majorHAnsi" w:cstheme="majorHAnsi"/>
                 <w:b/>
@@ -759,7 +803,6 @@
               </w:rPr>
               <w:tab/>
             </w:r>
-            <w:permStart w:id="1000832359" w:edGrp="everyone"/>
             <w:sdt>
               <w:sdtPr>
                 <w:rPr>
@@ -773,32 +816,26 @@
                 <w15:appearance w15:val="hidden"/>
                 <w:text/>
               </w:sdtPr>
+              <w:sdtEndPr/>
               <w:sdtContent>
                 <w:r>
                   <w:rPr>
                     <w:rFonts w:asciiTheme="majorHAnsi" w:hAnsiTheme="majorHAnsi" w:cstheme="majorBidi"/>
                   </w:rPr>
-                  <w:t xml:space="preserve"> Masked </w:t>
+                  <w:t xml:space="preserve"> </w:t>
                 </w:r>
                 <w:r>
                   <w:rPr>
                     <w:rFonts w:asciiTheme="majorHAnsi" w:hAnsiTheme="majorHAnsi" w:cstheme="majorBidi"/>
                   </w:rPr>
-                  <w:t xml:space="preserve">ID </w:t>
-                </w:r>
-                <w:r>
-                  <w:rPr>
-                    <w:rFonts w:asciiTheme="majorHAnsi" w:hAnsiTheme="majorHAnsi" w:cstheme="majorBidi"/>
-                  </w:rPr>
-                  <w:t>number</w:t>
+                  <w:t>7825*****</w:t>
                 </w:r>
               </w:sdtContent>
             </w:sdt>
           </w:p>
-          <w:permEnd w:id="1000832359"/>
           <w:p>
             <w:pPr>
-              <w:pStyle w:val="NoSpacing"/>
+              <w:pStyle w:val="Sinespaciado"/>
               <w:rPr>
                 <w:rFonts w:asciiTheme="majorHAnsi" w:hAnsiTheme="majorHAnsi" w:cstheme="majorHAnsi"/>
                 <w:b/>
@@ -825,7 +862,6 @@
               </w:rPr>
               <w:tab/>
             </w:r>
-            <w:permStart w:id="926035648" w:edGrp="everyone"/>
             <w:sdt>
               <w:sdtPr>
                 <w:rPr>
@@ -839,20 +875,32 @@
                 <w15:appearance w15:val="hidden"/>
                 <w:text/>
               </w:sdtPr>
+              <w:sdtEndPr/>
               <w:sdtContent>
                 <w:r>
                   <w:rPr>
                     <w:rFonts w:asciiTheme="majorHAnsi" w:hAnsiTheme="majorHAnsi" w:cstheme="majorHAnsi"/>
                   </w:rPr>
-                  <w:t xml:space="preserve"> uvus  </w:t>
+                  <w:t xml:space="preserve"> </w:t>
+                </w:r>
+                <w:r>
+                  <w:rPr>
+                    <w:rFonts w:asciiTheme="majorHAnsi" w:hAnsiTheme="majorHAnsi" w:cstheme="majorHAnsi"/>
+                  </w:rPr>
+                  <w:t>RRN9770</w:t>
+                </w:r>
+                <w:r>
+                  <w:rPr>
+                    <w:rFonts w:asciiTheme="majorHAnsi" w:hAnsiTheme="majorHAnsi" w:cstheme="majorHAnsi"/>
+                  </w:rPr>
+                  <w:t xml:space="preserve">  </w:t>
                 </w:r>
               </w:sdtContent>
             </w:sdt>
-            <w:permEnd w:id="926035648"/>
           </w:p>
           <w:p>
             <w:pPr>
-              <w:pStyle w:val="NoSpacing"/>
+              <w:pStyle w:val="Sinespaciado"/>
               <w:rPr>
                 <w:rFonts w:asciiTheme="majorHAnsi" w:hAnsiTheme="majorHAnsi" w:cstheme="majorHAnsi"/>
               </w:rPr>
@@ -877,7 +925,6 @@
               </w:rPr>
               <w:tab/>
             </w:r>
-            <w:permStart w:id="1519068571" w:edGrp="everyone"/>
             <w:sdt>
               <w:sdtPr>
                 <w:rPr>
@@ -891,20 +938,26 @@
                 <w15:appearance w15:val="hidden"/>
                 <w:text/>
               </w:sdtPr>
+              <w:sdtEndPr/>
               <w:sdtContent>
                 <w:r>
                   <w:rPr>
                     <w:rFonts w:asciiTheme="majorHAnsi" w:hAnsiTheme="majorHAnsi" w:cstheme="majorHAnsi"/>
                   </w:rPr>
-                  <w:t xml:space="preserve"> Surnames, Name</w:t>
+                  <w:t xml:space="preserve"> </w:t>
+                </w:r>
+                <w:r>
+                  <w:rPr>
+                    <w:rFonts w:asciiTheme="majorHAnsi" w:hAnsiTheme="majorHAnsi" w:cstheme="majorHAnsi"/>
+                  </w:rPr>
+                  <w:t>Vela Molina, Alejandro</w:t>
                 </w:r>
               </w:sdtContent>
             </w:sdt>
           </w:p>
-          <w:permEnd w:id="1519068571"/>
           <w:p>
             <w:pPr>
-              <w:pStyle w:val="NoSpacing"/>
+              <w:pStyle w:val="Sinespaciado"/>
               <w:rPr>
                 <w:rFonts w:asciiTheme="majorHAnsi" w:hAnsiTheme="majorHAnsi" w:cstheme="majorHAnsi"/>
               </w:rPr>
@@ -929,7 +982,6 @@
               </w:rPr>
               <w:tab/>
             </w:r>
-            <w:permStart w:id="1983335098" w:edGrp="everyone"/>
             <w:sdt>
               <w:sdtPr>
                 <w:rPr>
@@ -947,11 +999,22 @@
                   <w:rPr>
                     <w:rFonts w:asciiTheme="majorHAnsi" w:hAnsiTheme="majorHAnsi" w:cstheme="majorHAnsi"/>
                   </w:rPr>
-                  <w:t xml:space="preserve"> role1, role2, role3  </w:t>
+                  <w:t xml:space="preserve"> </w:t>
+                </w:r>
+                <w:r>
+                  <w:rPr>
+                    <w:rFonts w:asciiTheme="majorHAnsi" w:hAnsiTheme="majorHAnsi" w:cstheme="majorHAnsi"/>
+                  </w:rPr>
+                  <w:t>developer, tester</w:t>
+                </w:r>
+                <w:r>
+                  <w:rPr>
+                    <w:rFonts w:asciiTheme="majorHAnsi" w:hAnsiTheme="majorHAnsi" w:cstheme="majorHAnsi"/>
+                  </w:rPr>
+                  <w:t xml:space="preserve">  </w:t>
                 </w:r>
               </w:sdtContent>
             </w:sdt>
-            <w:permEnd w:id="1983335098"/>
           </w:p>
         </w:tc>
         <w:tc>
@@ -971,7 +1034,7 @@
           </w:p>
           <w:p>
             <w:pPr>
-              <w:pStyle w:val="NoSpacing"/>
+              <w:pStyle w:val="Sinespaciado"/>
               <w:rPr>
                 <w:rFonts w:asciiTheme="majorHAnsi" w:hAnsiTheme="majorHAnsi" w:cstheme="majorHAnsi"/>
                 <w:b/>
@@ -997,7 +1060,6 @@
               </w:rPr>
               <w:tab/>
             </w:r>
-            <w:permStart w:id="1222207409" w:edGrp="everyone"/>
             <w:sdt>
               <w:sdtPr>
                 <w:rPr>
@@ -1011,32 +1073,26 @@
                 <w15:appearance w15:val="hidden"/>
                 <w:text/>
               </w:sdtPr>
+              <w:sdtEndPr/>
               <w:sdtContent>
                 <w:r>
                   <w:rPr>
                     <w:rFonts w:asciiTheme="majorHAnsi" w:hAnsiTheme="majorHAnsi" w:cstheme="majorBidi"/>
                   </w:rPr>
-                  <w:t xml:space="preserve"> Masked </w:t>
+                  <w:t xml:space="preserve"> </w:t>
                 </w:r>
                 <w:r>
                   <w:rPr>
                     <w:rFonts w:asciiTheme="majorHAnsi" w:hAnsiTheme="majorHAnsi" w:cstheme="majorBidi"/>
                   </w:rPr>
-                  <w:t xml:space="preserve">ID </w:t>
-                </w:r>
-                <w:r>
-                  <w:rPr>
-                    <w:rFonts w:asciiTheme="majorHAnsi" w:hAnsiTheme="majorHAnsi" w:cstheme="majorBidi"/>
-                  </w:rPr>
-                  <w:t>number</w:t>
+                  <w:t>4913*****</w:t>
                 </w:r>
               </w:sdtContent>
             </w:sdt>
           </w:p>
-          <w:permEnd w:id="1222207409"/>
           <w:p>
             <w:pPr>
-              <w:pStyle w:val="NoSpacing"/>
+              <w:pStyle w:val="Sinespaciado"/>
               <w:rPr>
                 <w:rFonts w:asciiTheme="majorHAnsi" w:hAnsiTheme="majorHAnsi" w:cstheme="majorHAnsi"/>
                 <w:b/>
@@ -1063,7 +1119,6 @@
               </w:rPr>
               <w:tab/>
             </w:r>
-            <w:permStart w:id="484340907" w:edGrp="everyone"/>
             <w:sdt>
               <w:sdtPr>
                 <w:rPr>
@@ -1077,20 +1132,32 @@
                 <w15:appearance w15:val="hidden"/>
                 <w:text/>
               </w:sdtPr>
+              <w:sdtEndPr/>
               <w:sdtContent>
                 <w:r>
                   <w:rPr>
                     <w:rFonts w:asciiTheme="majorHAnsi" w:hAnsiTheme="majorHAnsi" w:cstheme="majorHAnsi"/>
                   </w:rPr>
-                  <w:t xml:space="preserve"> uvus  </w:t>
+                  <w:t xml:space="preserve"> </w:t>
+                </w:r>
+                <w:r>
+                  <w:rPr>
+                    <w:rFonts w:asciiTheme="majorHAnsi" w:hAnsiTheme="majorHAnsi" w:cstheme="majorHAnsi"/>
+                  </w:rPr>
+                  <w:t>MBV3877</w:t>
+                </w:r>
+                <w:r>
+                  <w:rPr>
+                    <w:rFonts w:asciiTheme="majorHAnsi" w:hAnsiTheme="majorHAnsi" w:cstheme="majorHAnsi"/>
+                  </w:rPr>
+                  <w:t xml:space="preserve">  </w:t>
                 </w:r>
               </w:sdtContent>
             </w:sdt>
-            <w:permEnd w:id="484340907"/>
           </w:p>
           <w:p>
             <w:pPr>
-              <w:pStyle w:val="NoSpacing"/>
+              <w:pStyle w:val="Sinespaciado"/>
               <w:rPr>
                 <w:rFonts w:asciiTheme="majorHAnsi" w:hAnsiTheme="majorHAnsi" w:cstheme="majorHAnsi"/>
               </w:rPr>
@@ -1115,7 +1182,6 @@
               </w:rPr>
               <w:tab/>
             </w:r>
-            <w:permStart w:id="386604040" w:edGrp="everyone"/>
             <w:sdt>
               <w:sdtPr>
                 <w:rPr>
@@ -1129,20 +1195,50 @@
                 <w15:appearance w15:val="hidden"/>
                 <w:text/>
               </w:sdtPr>
+              <w:sdtEndPr/>
               <w:sdtContent>
                 <w:r>
                   <w:rPr>
                     <w:rFonts w:asciiTheme="majorHAnsi" w:hAnsiTheme="majorHAnsi" w:cstheme="majorHAnsi"/>
                   </w:rPr>
-                  <w:t xml:space="preserve"> Surnames, Name  </w:t>
+                  <w:t xml:space="preserve"> </w:t>
+                </w:r>
+                <w:r>
+                  <w:rPr>
+                    <w:rFonts w:asciiTheme="majorHAnsi" w:hAnsiTheme="majorHAnsi" w:cstheme="majorHAnsi"/>
+                  </w:rPr>
+                  <w:t>Román J</w:t>
+                </w:r>
+                <w:r>
+                  <w:rPr>
+                    <w:rFonts w:asciiTheme="majorHAnsi" w:hAnsiTheme="majorHAnsi" w:cstheme="majorHAnsi"/>
+                  </w:rPr>
+                  <w:t>i</w:t>
+                </w:r>
+                <w:r>
+                  <w:rPr>
+                    <w:rFonts w:asciiTheme="majorHAnsi" w:hAnsiTheme="majorHAnsi" w:cstheme="majorHAnsi"/>
+                  </w:rPr>
+                  <w:t>m</w:t>
+                </w:r>
+                <w:r>
+                  <w:rPr>
+                    <w:rFonts w:asciiTheme="majorHAnsi" w:hAnsiTheme="majorHAnsi" w:cstheme="majorHAnsi"/>
+                  </w:rPr>
+                  <w:t>énez, Darío</w:t>
+                </w:r>
+                <w:r>
+                  <w:rPr>
+                    <w:rFonts w:asciiTheme="majorHAnsi" w:hAnsiTheme="majorHAnsi" w:cstheme="majorHAnsi"/>
+                  </w:rPr>
+                  <w:t xml:space="preserve">  </w:t>
                 </w:r>
               </w:sdtContent>
             </w:sdt>
-            <w:permEnd w:id="386604040"/>
           </w:p>
           <w:p>
             <w:pPr>
-              <w:pStyle w:val="NoSpacing"/>
+              <w:pStyle w:val="Sinespaciado"/>
               <w:rPr>
                 <w:rFonts w:asciiTheme="majorHAnsi" w:hAnsiTheme="majorHAnsi" w:cstheme="majorHAnsi"/>
               </w:rPr>
@@ -1167,7 +1263,6 @@
               </w:rPr>
               <w:tab/>
             </w:r>
-            <w:permStart w:id="1487353257" w:edGrp="everyone"/>
             <w:sdt>
               <w:sdtPr>
                 <w:rPr>
@@ -1181,16 +1276,28 @@
                 <w15:appearance w15:val="hidden"/>
                 <w:text/>
               </w:sdtPr>
+              <w:sdtEndPr/>
               <w:sdtContent>
                 <w:r>
                   <w:rPr>
                     <w:rFonts w:asciiTheme="majorHAnsi" w:hAnsiTheme="majorHAnsi" w:cstheme="majorHAnsi"/>
                   </w:rPr>
-                  <w:t xml:space="preserve"> role1, role2, role3  </w:t>
+                  <w:t xml:space="preserve"> </w:t>
+                </w:r>
+                <w:r>
+                  <w:rPr>
+                    <w:rFonts w:asciiTheme="majorHAnsi" w:hAnsiTheme="majorHAnsi" w:cstheme="majorHAnsi"/>
+                  </w:rPr>
+                  <w:t>developer, tester</w:t>
+                </w:r>
+                <w:r>
+                  <w:rPr>
+                    <w:rFonts w:asciiTheme="majorHAnsi" w:hAnsiTheme="majorHAnsi" w:cstheme="majorHAnsi"/>
+                  </w:rPr>
+                  <w:t xml:space="preserve">  </w:t>
                 </w:r>
               </w:sdtContent>
             </w:sdt>
-            <w:permEnd w:id="1487353257"/>
           </w:p>
         </w:tc>
       </w:tr>
@@ -1212,7 +1319,7 @@
           </w:p>
           <w:p>
             <w:pPr>
-              <w:pStyle w:val="NoSpacing"/>
+              <w:pStyle w:val="Sinespaciado"/>
               <w:rPr>
                 <w:rFonts w:asciiTheme="majorHAnsi" w:hAnsiTheme="majorHAnsi" w:cstheme="majorHAnsi"/>
                 <w:b/>
@@ -1238,7 +1345,6 @@
               </w:rPr>
               <w:tab/>
             </w:r>
-            <w:permStart w:id="1631927432" w:edGrp="everyone"/>
             <w:sdt>
               <w:sdtPr>
                 <w:rPr>
@@ -1252,32 +1358,26 @@
                 <w15:appearance w15:val="hidden"/>
                 <w:text/>
               </w:sdtPr>
+              <w:sdtEndPr/>
               <w:sdtContent>
                 <w:r>
                   <w:rPr>
                     <w:rFonts w:asciiTheme="majorHAnsi" w:hAnsiTheme="majorHAnsi" w:cstheme="majorBidi"/>
                   </w:rPr>
-                  <w:t xml:space="preserve"> Masked </w:t>
+                  <w:t xml:space="preserve"> </w:t>
                 </w:r>
                 <w:r>
                   <w:rPr>
                     <w:rFonts w:asciiTheme="majorHAnsi" w:hAnsiTheme="majorHAnsi" w:cstheme="majorBidi"/>
                   </w:rPr>
-                  <w:t xml:space="preserve">ID </w:t>
-                </w:r>
-                <w:r>
-                  <w:rPr>
-                    <w:rFonts w:asciiTheme="majorHAnsi" w:hAnsiTheme="majorHAnsi" w:cstheme="majorBidi"/>
-                  </w:rPr>
-                  <w:t>number</w:t>
+                  <w:t>4909*****</w:t>
                 </w:r>
               </w:sdtContent>
             </w:sdt>
           </w:p>
-          <w:permEnd w:id="1631927432"/>
           <w:p>
             <w:pPr>
-              <w:pStyle w:val="NoSpacing"/>
+              <w:pStyle w:val="Sinespaciado"/>
               <w:rPr>
                 <w:rFonts w:asciiTheme="majorHAnsi" w:hAnsiTheme="majorHAnsi" w:cstheme="majorHAnsi"/>
                 <w:b/>
@@ -1304,7 +1404,6 @@
               </w:rPr>
               <w:tab/>
             </w:r>
-            <w:permStart w:id="1398370153" w:edGrp="everyone"/>
             <w:sdt>
               <w:sdtPr>
                 <w:rPr>
@@ -1318,20 +1417,32 @@
                 <w15:appearance w15:val="hidden"/>
                 <w:text/>
               </w:sdtPr>
+              <w:sdtEndPr/>
               <w:sdtContent>
                 <w:r>
                   <w:rPr>
                     <w:rFonts w:asciiTheme="majorHAnsi" w:hAnsiTheme="majorHAnsi" w:cstheme="majorHAnsi"/>
                   </w:rPr>
-                  <w:t xml:space="preserve"> uvus  </w:t>
+                  <w:t xml:space="preserve"> </w:t>
+                </w:r>
+                <w:r>
+                  <w:rPr>
+                    <w:rFonts w:asciiTheme="majorHAnsi" w:hAnsiTheme="majorHAnsi" w:cstheme="majorHAnsi"/>
+                  </w:rPr>
+                  <w:t>VWN3805</w:t>
+                </w:r>
+                <w:r>
+                  <w:rPr>
+                    <w:rFonts w:asciiTheme="majorHAnsi" w:hAnsiTheme="majorHAnsi" w:cstheme="majorHAnsi"/>
+                  </w:rPr>
+                  <w:t xml:space="preserve">  </w:t>
                 </w:r>
               </w:sdtContent>
             </w:sdt>
-            <w:permEnd w:id="1398370153"/>
           </w:p>
           <w:p>
             <w:pPr>
-              <w:pStyle w:val="NoSpacing"/>
+              <w:pStyle w:val="Sinespaciado"/>
               <w:rPr>
                 <w:rFonts w:asciiTheme="majorHAnsi" w:hAnsiTheme="majorHAnsi" w:cstheme="majorHAnsi"/>
               </w:rPr>
@@ -1356,7 +1467,6 @@
               </w:rPr>
               <w:tab/>
             </w:r>
-            <w:permStart w:id="72570348" w:edGrp="everyone"/>
             <w:sdt>
               <w:sdtPr>
                 <w:rPr>
@@ -1370,20 +1480,32 @@
                 <w15:appearance w15:val="hidden"/>
                 <w:text/>
               </w:sdtPr>
+              <w:sdtEndPr/>
               <w:sdtContent>
                 <w:r>
                   <w:rPr>
                     <w:rFonts w:asciiTheme="majorHAnsi" w:hAnsiTheme="majorHAnsi" w:cstheme="majorHAnsi"/>
                   </w:rPr>
-                  <w:t xml:space="preserve"> Surnames, Name  </w:t>
+                  <w:t xml:space="preserve"> </w:t>
+                </w:r>
+                <w:r>
+                  <w:rPr>
+                    <w:rFonts w:asciiTheme="majorHAnsi" w:hAnsiTheme="majorHAnsi" w:cstheme="majorHAnsi"/>
+                  </w:rPr>
+                  <w:t>Granado Oliva, Samuel</w:t>
+                </w:r>
+                <w:r>
+                  <w:rPr>
+                    <w:rFonts w:asciiTheme="majorHAnsi" w:hAnsiTheme="majorHAnsi" w:cstheme="majorHAnsi"/>
+                  </w:rPr>
+                  <w:t xml:space="preserve">  </w:t>
                 </w:r>
               </w:sdtContent>
             </w:sdt>
-            <w:permEnd w:id="72570348"/>
           </w:p>
           <w:p>
             <w:pPr>
-              <w:pStyle w:val="NoSpacing"/>
+              <w:pStyle w:val="Sinespaciado"/>
               <w:rPr>
                 <w:rFonts w:asciiTheme="majorHAnsi" w:hAnsiTheme="majorHAnsi" w:cstheme="majorHAnsi"/>
               </w:rPr>
@@ -1408,7 +1530,6 @@
               </w:rPr>
               <w:tab/>
             </w:r>
-            <w:permStart w:id="2077499526" w:edGrp="everyone"/>
             <w:sdt>
               <w:sdtPr>
                 <w:rPr>
@@ -1426,11 +1547,22 @@
                   <w:rPr>
                     <w:rFonts w:asciiTheme="majorHAnsi" w:hAnsiTheme="majorHAnsi" w:cstheme="majorHAnsi"/>
                   </w:rPr>
-                  <w:t xml:space="preserve"> role1, role2, role3  </w:t>
+                  <w:t xml:space="preserve"> </w:t>
+                </w:r>
+                <w:r>
+                  <w:rPr>
+                    <w:rFonts w:asciiTheme="majorHAnsi" w:hAnsiTheme="majorHAnsi" w:cstheme="majorHAnsi"/>
+                  </w:rPr>
+                  <w:t>developer, tester</w:t>
+                </w:r>
+                <w:r>
+                  <w:rPr>
+                    <w:rFonts w:asciiTheme="majorHAnsi" w:hAnsiTheme="majorHAnsi" w:cstheme="majorHAnsi"/>
+                  </w:rPr>
+                  <w:t xml:space="preserve">  </w:t>
                 </w:r>
               </w:sdtContent>
             </w:sdt>
-            <w:permEnd w:id="2077499526"/>
           </w:p>
         </w:tc>
         <w:tc>
@@ -1439,7 +1571,7 @@
           </w:tcPr>
           <w:p>
             <w:pPr>
-              <w:pStyle w:val="NoSpacing"/>
+              <w:pStyle w:val="Sinespaciado"/>
               <w:rPr>
                 <w:rFonts w:asciiTheme="majorHAnsi" w:hAnsiTheme="majorHAnsi" w:cstheme="majorHAnsi"/>
               </w:rPr>
@@ -1461,7 +1593,7 @@
           </w:tcPr>
           <w:p>
             <w:pPr>
-              <w:pStyle w:val="NoSpacing"/>
+              <w:pStyle w:val="Sinespaciado"/>
               <w:rPr>
                 <w:rFonts w:asciiTheme="majorHAnsi" w:hAnsiTheme="majorHAnsi" w:cstheme="majorHAnsi"/>
               </w:rPr>
@@ -1492,7 +1624,6 @@
               </w:rPr>
               <w:tab/>
             </w:r>
-            <w:permStart w:id="1772436159" w:edGrp="everyone"/>
             <w:sdt>
               <w:sdtPr>
                 <w:rPr>
@@ -1506,16 +1637,28 @@
                 <w15:appearance w15:val="hidden"/>
                 <w:text/>
               </w:sdtPr>
+              <w:sdtEndPr/>
               <w:sdtContent>
                 <w:r>
                   <w:rPr>
                     <w:rFonts w:asciiTheme="majorHAnsi" w:hAnsiTheme="majorHAnsi" w:cstheme="majorHAnsi"/>
                   </w:rPr>
-                  <w:t xml:space="preserve"> place month day, year </w:t>
+                  <w:t xml:space="preserve"> </w:t>
+                </w:r>
+                <w:r>
+                  <w:rPr>
+                    <w:rFonts w:asciiTheme="majorHAnsi" w:hAnsiTheme="majorHAnsi" w:cstheme="majorHAnsi"/>
+                  </w:rPr>
+                  <w:t>Sevilla febrero 19, 2025</w:t>
+                </w:r>
+                <w:r>
+                  <w:rPr>
+                    <w:rFonts w:asciiTheme="majorHAnsi" w:hAnsiTheme="majorHAnsi" w:cstheme="majorHAnsi"/>
+                  </w:rPr>
+                  <w:t xml:space="preserve"> </w:t>
                 </w:r>
               </w:sdtContent>
             </w:sdt>
-            <w:permEnd w:id="1772436159"/>
           </w:p>
         </w:tc>
       </w:tr>
@@ -1525,7 +1668,7 @@
     <w:bookmarkEnd w:id="0"/>
     <w:p>
       <w:pPr>
-        <w:pStyle w:val="Heading1"/>
+        <w:pStyle w:val="Ttulo1"/>
         <w:spacing w:before="0"/>
         <w:rPr>
           <w:rFonts w:cstheme="majorHAnsi"/>
@@ -1535,7 +1678,6 @@
         <w:rPr>
           <w:rFonts w:cstheme="majorHAnsi"/>
         </w:rPr>
-        <w:lastRenderedPageBreak/>
         <w:t>MANDATORY</w:t>
       </w:r>
       <w:r>
@@ -1559,7 +1701,7 @@
     </w:p>
     <w:p>
       <w:pPr>
-        <w:pStyle w:val="Heading2"/>
+        <w:pStyle w:val="Ttulo2"/>
         <w:rPr>
           <w:rFonts w:cstheme="majorHAnsi"/>
         </w:rPr>
@@ -1578,7 +1720,7 @@
     </w:p>
     <w:p>
       <w:pPr>
-        <w:pStyle w:val="Heading2"/>
+        <w:pStyle w:val="Ttulo2"/>
         <w:rPr>
           <w:rFonts w:cstheme="majorHAnsi"/>
         </w:rPr>
@@ -1597,7 +1739,7 @@
     </w:p>
     <w:p>
       <w:pPr>
-        <w:pStyle w:val="Heading2"/>
+        <w:pStyle w:val="Ttulo2"/>
         <w:rPr>
           <w:rFonts w:cstheme="majorHAnsi"/>
         </w:rPr>
@@ -1616,7 +1758,7 @@
     </w:p>
     <w:p>
       <w:pPr>
-        <w:pStyle w:val="Heading2"/>
+        <w:pStyle w:val="Ttulo2"/>
         <w:rPr>
           <w:rFonts w:cstheme="majorHAnsi"/>
         </w:rPr>
@@ -1635,7 +1777,7 @@
     </w:p>
     <w:p>
       <w:pPr>
-        <w:pStyle w:val="Heading2"/>
+        <w:pStyle w:val="Ttulo2"/>
         <w:rPr>
           <w:rFonts w:cstheme="majorHAnsi"/>
         </w:rPr>
@@ -1716,7 +1858,6 @@
       </w:r>
     </w:p>
     <w:bookmarkStart w:id="2" w:name="_Hlk157672140"/>
-    <w:permStart w:id="514992324" w:edGrp="everyone"/>
     <w:p>
       <w:pPr>
         <w:pStyle w:val="Comment-Grader"/>
@@ -1731,13 +1872,19 @@
           <w15:appearance w15:val="hidden"/>
           <w:text/>
         </w:sdtPr>
+        <w:sdtEndPr/>
         <w:sdtContent>
           <w:r>
-            <w:t xml:space="preserve">    </w:t>
+            <w:t xml:space="preserve"> </w:t>
+          </w:r>
+          <w:r>
+            <w:t>X</w:t>
+          </w:r>
+          <w:r>
+            <w:t xml:space="preserve">  </w:t>
           </w:r>
         </w:sdtContent>
       </w:sdt>
-      <w:permEnd w:id="514992324"/>
       <w:r>
         <w:t xml:space="preserve">   </w:t>
       </w:r>
@@ -1752,7 +1899,6 @@
       </w:r>
     </w:p>
     <w:bookmarkStart w:id="3" w:name="_Hlk157672153"/>
-    <w:permStart w:id="1330789551" w:edGrp="everyone"/>
     <w:p>
       <w:pPr>
         <w:pStyle w:val="Comment-Grader"/>
@@ -1767,13 +1913,19 @@
           <w15:appearance w15:val="hidden"/>
           <w:text/>
         </w:sdtPr>
+        <w:sdtEndPr/>
         <w:sdtContent>
           <w:r>
-            <w:t xml:space="preserve">    </w:t>
+            <w:t xml:space="preserve"> </w:t>
+          </w:r>
+          <w:r>
+            <w:t>X</w:t>
+          </w:r>
+          <w:r>
+            <w:t xml:space="preserve">  </w:t>
           </w:r>
         </w:sdtContent>
       </w:sdt>
-      <w:permEnd w:id="1330789551"/>
       <w:r>
         <w:t xml:space="preserve">  </w:t>
       </w:r>
@@ -1805,12 +1957,10 @@
         <w:t xml:space="preserve">their </w:t>
       </w:r>
       <w:bookmarkStart w:id="4" w:name="_Int_4q4WObMb"/>
-      <w:proofErr w:type="gramStart"/>
       <w:r>
         <w:t>current status</w:t>
       </w:r>
       <w:bookmarkEnd w:id="4"/>
-      <w:proofErr w:type="gramEnd"/>
       <w:r>
         <w:t xml:space="preserve">, </w:t>
       </w:r>
@@ -1824,7 +1974,6 @@
         <w:t>schedule.</w:t>
       </w:r>
     </w:p>
-    <w:permStart w:id="263077281" w:edGrp="everyone"/>
     <w:p>
       <w:pPr>
         <w:pStyle w:val="Comment-Grader"/>
@@ -1839,29 +1988,34 @@
           <w15:appearance w15:val="hidden"/>
           <w:text/>
         </w:sdtPr>
+        <w:sdtEndPr/>
         <w:sdtContent>
           <w:r>
-            <w:t xml:space="preserve">    </w:t>
+            <w:t xml:space="preserve"> </w:t>
+          </w:r>
+          <w:r>
+            <w:t>X</w:t>
+          </w:r>
+          <w:r>
+            <w:t xml:space="preserve">  </w:t>
           </w:r>
         </w:sdtContent>
       </w:sdt>
-      <w:permEnd w:id="263077281"/>
       <w:r>
         <w:t xml:space="preserve">   </w:t>
       </w:r>
     </w:p>
     <w:p>
       <w:pPr>
-        <w:pStyle w:val="Heading1"/>
-        <w:rPr>
-          <w:rFonts w:cstheme="majorHAnsi"/>
-        </w:rPr>
-      </w:pPr>
-      <w:r>
-        <w:rPr>
-          <w:rFonts w:cstheme="majorHAnsi"/>
-        </w:rPr>
-        <w:lastRenderedPageBreak/>
+        <w:pStyle w:val="Ttulo1"/>
+        <w:rPr>
+          <w:rFonts w:cstheme="majorHAnsi"/>
+        </w:rPr>
+      </w:pPr>
+      <w:r>
+        <w:rPr>
+          <w:rFonts w:cstheme="majorHAnsi"/>
+        </w:rPr>
         <w:t>MANDATORY</w:t>
       </w:r>
       <w:r>
@@ -1885,7 +2039,7 @@
     </w:p>
     <w:p>
       <w:pPr>
-        <w:pStyle w:val="Heading2"/>
+        <w:pStyle w:val="Ttulo2"/>
         <w:rPr>
           <w:rFonts w:cstheme="majorHAnsi"/>
         </w:rPr>
@@ -2060,7 +2214,6 @@
         <w:t>; no further information about them is needed in the system.</w:t>
       </w:r>
     </w:p>
-    <w:permStart w:id="3886208" w:edGrp="everyone"/>
     <w:p>
       <w:pPr>
         <w:pStyle w:val="Comment-Grader"/>
@@ -2075,13 +2228,13 @@
           <w15:appearance w15:val="hidden"/>
           <w:text/>
         </w:sdtPr>
+        <w:sdtEndPr/>
         <w:sdtContent>
           <w:r>
             <w:t xml:space="preserve">    </w:t>
           </w:r>
         </w:sdtContent>
       </w:sdt>
-      <w:permEnd w:id="3886208"/>
       <w:r>
         <w:t xml:space="preserve">  </w:t>
       </w:r>
@@ -2232,7 +2385,6 @@
         <w:t>,15}$").</w:t>
       </w:r>
     </w:p>
-    <w:permStart w:id="568988877" w:edGrp="everyone"/>
     <w:p>
       <w:pPr>
         <w:pStyle w:val="Comment-Grader"/>
@@ -2247,13 +2399,13 @@
           <w15:appearance w15:val="hidden"/>
           <w:text/>
         </w:sdtPr>
+        <w:sdtEndPr/>
         <w:sdtContent>
           <w:r>
             <w:t xml:space="preserve">    </w:t>
           </w:r>
         </w:sdtContent>
       </w:sdt>
-      <w:permEnd w:id="568988877"/>
       <w:r>
         <w:t xml:space="preserve">   </w:t>
       </w:r>
@@ -2444,7 +2596,6 @@
         <w:t xml:space="preserve"> characters).</w:t>
       </w:r>
     </w:p>
-    <w:permStart w:id="64176652" w:edGrp="everyone"/>
     <w:p>
       <w:pPr>
         <w:pStyle w:val="Comment-Grader"/>
@@ -2459,13 +2610,13 @@
           <w15:appearance w15:val="hidden"/>
           <w:text/>
         </w:sdtPr>
+        <w:sdtEndPr/>
         <w:sdtContent>
           <w:r>
             <w:t xml:space="preserve">    </w:t>
           </w:r>
         </w:sdtContent>
       </w:sdt>
-      <w:permEnd w:id="64176652"/>
       <w:r>
         <w:t xml:space="preserve">      </w:t>
       </w:r>
@@ -2634,7 +2785,6 @@
         <w:t xml:space="preserve">. </w:t>
       </w:r>
     </w:p>
-    <w:permStart w:id="2084199269" w:edGrp="everyone"/>
     <w:p>
       <w:pPr>
         <w:pStyle w:val="Comment-Grader"/>
@@ -2649,13 +2799,13 @@
           <w15:appearance w15:val="hidden"/>
           <w:text/>
         </w:sdtPr>
+        <w:sdtEndPr/>
         <w:sdtContent>
           <w:r>
             <w:t xml:space="preserve">    </w:t>
           </w:r>
         </w:sdtContent>
       </w:sdt>
-      <w:permEnd w:id="2084199269"/>
       <w:r>
         <w:t xml:space="preserve">   </w:t>
       </w:r>
@@ -2705,11 +2855,7 @@
         <w:t xml:space="preserve">.  </w:t>
       </w:r>
       <w:r>
-        <w:t xml:space="preserve">The system must </w:t>
-      </w:r>
-      <w:r>
-        <w:lastRenderedPageBreak/>
-        <w:t xml:space="preserve">store the following data: a </w:t>
+        <w:t xml:space="preserve">The system must store the following data: a </w:t>
       </w:r>
       <w:r>
         <w:rPr>
@@ -2871,7 +3017,6 @@
         <w:t xml:space="preserve"> or not. </w:t>
       </w:r>
     </w:p>
-    <w:permStart w:id="1789663349" w:edGrp="everyone"/>
     <w:p>
       <w:pPr>
         <w:pStyle w:val="Comment-Grader"/>
@@ -2886,20 +3031,20 @@
           <w15:appearance w15:val="hidden"/>
           <w:text/>
         </w:sdtPr>
+        <w:sdtEndPr/>
         <w:sdtContent>
           <w:r>
             <w:t xml:space="preserve">    </w:t>
           </w:r>
         </w:sdtContent>
       </w:sdt>
-      <w:permEnd w:id="1789663349"/>
       <w:r>
         <w:t xml:space="preserve">   </w:t>
       </w:r>
     </w:p>
     <w:p>
       <w:pPr>
-        <w:pStyle w:val="Heading2"/>
+        <w:pStyle w:val="Ttulo2"/>
         <w:rPr>
           <w:rFonts w:cstheme="majorHAnsi"/>
         </w:rPr>
@@ -2918,7 +3063,7 @@
     </w:p>
     <w:p>
       <w:pPr>
-        <w:pStyle w:val="Heading2"/>
+        <w:pStyle w:val="Ttulo2"/>
         <w:rPr>
           <w:rFonts w:cstheme="majorHAnsi"/>
         </w:rPr>
@@ -2937,7 +3082,7 @@
     </w:p>
     <w:p>
       <w:pPr>
-        <w:pStyle w:val="Heading2"/>
+        <w:pStyle w:val="Ttulo2"/>
         <w:rPr>
           <w:rFonts w:cstheme="majorHAnsi"/>
         </w:rPr>
@@ -2999,7 +3144,6 @@
         <w:t>”.</w:t>
       </w:r>
     </w:p>
-    <w:permStart w:id="1472210995" w:edGrp="everyone"/>
     <w:p>
       <w:pPr>
         <w:pStyle w:val="Comment-Grader"/>
@@ -3014,20 +3158,20 @@
           <w15:appearance w15:val="hidden"/>
           <w:text/>
         </w:sdtPr>
+        <w:sdtEndPr/>
         <w:sdtContent>
           <w:r>
             <w:t xml:space="preserve">    </w:t>
           </w:r>
         </w:sdtContent>
       </w:sdt>
-      <w:permEnd w:id="1472210995"/>
       <w:r>
         <w:t xml:space="preserve">    </w:t>
       </w:r>
     </w:p>
     <w:p>
       <w:pPr>
-        <w:pStyle w:val="Heading2"/>
+        <w:pStyle w:val="Ttulo2"/>
         <w:rPr>
           <w:rFonts w:cstheme="majorHAnsi"/>
         </w:rPr>
@@ -3062,13 +3206,8 @@
         <w:t xml:space="preserve">, </w:t>
       </w:r>
       <w:r>
-        <w:t xml:space="preserve">their </w:t>
-      </w:r>
-      <w:proofErr w:type="gramStart"/>
-      <w:r>
-        <w:t>current status</w:t>
-      </w:r>
-      <w:proofErr w:type="gramEnd"/>
+        <w:t>their current status</w:t>
+      </w:r>
       <w:r>
         <w:t>, and your schedule</w:t>
       </w:r>
@@ -3076,7 +3215,6 @@
         <w:t>.</w:t>
       </w:r>
     </w:p>
-    <w:permStart w:id="1506941238" w:edGrp="everyone"/>
     <w:p>
       <w:pPr>
         <w:pStyle w:val="Comment-Grader"/>
@@ -3091,20 +3229,20 @@
           <w15:appearance w15:val="hidden"/>
           <w:text/>
         </w:sdtPr>
+        <w:sdtEndPr/>
         <w:sdtContent>
           <w:r>
             <w:t xml:space="preserve">    </w:t>
           </w:r>
         </w:sdtContent>
       </w:sdt>
-      <w:permEnd w:id="1506941238"/>
       <w:r>
         <w:t xml:space="preserve">    </w:t>
       </w:r>
     </w:p>
     <w:p>
       <w:pPr>
-        <w:pStyle w:val="Heading1"/>
+        <w:pStyle w:val="Ttulo1"/>
         <w:tabs>
           <w:tab w:val="left" w:pos="284"/>
         </w:tabs>
@@ -3116,7 +3254,6 @@
         <w:rPr>
           <w:rFonts w:cstheme="majorHAnsi"/>
         </w:rPr>
-        <w:lastRenderedPageBreak/>
         <w:t>MANDATORY</w:t>
       </w:r>
       <w:r>
@@ -3140,7 +3277,7 @@
     </w:p>
     <w:p>
       <w:pPr>
-        <w:pStyle w:val="Heading2"/>
+        <w:pStyle w:val="Ttulo2"/>
         <w:rPr>
           <w:rFonts w:cstheme="majorHAnsi"/>
         </w:rPr>
@@ -3159,7 +3296,7 @@
     </w:p>
     <w:p>
       <w:pPr>
-        <w:pStyle w:val="Heading2"/>
+        <w:pStyle w:val="Ttulo2"/>
         <w:rPr>
           <w:rFonts w:cstheme="majorHAnsi"/>
         </w:rPr>
@@ -3236,7 +3373,6 @@
         <w:t>require confirmation.</w:t>
       </w:r>
     </w:p>
-    <w:permStart w:id="877278202" w:edGrp="everyone"/>
     <w:p>
       <w:pPr>
         <w:pStyle w:val="Comment-Grader"/>
@@ -3251,13 +3387,13 @@
           <w15:appearance w15:val="hidden"/>
           <w:text/>
         </w:sdtPr>
+        <w:sdtEndPr/>
         <w:sdtContent>
           <w:r>
             <w:t xml:space="preserve">    </w:t>
           </w:r>
         </w:sdtContent>
       </w:sdt>
-      <w:permEnd w:id="877278202"/>
     </w:p>
     <w:p>
       <w:pPr>
@@ -3321,7 +3457,6 @@
         <w:t xml:space="preserve"> Both operations require confirmation.</w:t>
       </w:r>
     </w:p>
-    <w:permStart w:id="793719138" w:edGrp="everyone"/>
     <w:p>
       <w:pPr>
         <w:pStyle w:val="Comment-Grader"/>
@@ -3336,13 +3471,13 @@
           <w15:appearance w15:val="hidden"/>
           <w:text/>
         </w:sdtPr>
+        <w:sdtEndPr/>
         <w:sdtContent>
           <w:r>
             <w:t xml:space="preserve">    </w:t>
           </w:r>
         </w:sdtContent>
       </w:sdt>
-      <w:permEnd w:id="793719138"/>
       <w:r>
         <w:t xml:space="preserve">   </w:t>
       </w:r>
@@ -3406,7 +3541,6 @@
         <w:t>operations require confirmation.</w:t>
       </w:r>
     </w:p>
-    <w:permStart w:id="1433148399" w:edGrp="everyone"/>
     <w:p>
       <w:pPr>
         <w:pStyle w:val="Comment-Grader"/>
@@ -3421,13 +3555,13 @@
           <w15:appearance w15:val="hidden"/>
           <w:text/>
         </w:sdtPr>
+        <w:sdtEndPr/>
         <w:sdtContent>
           <w:r>
             <w:t xml:space="preserve">    </w:t>
           </w:r>
         </w:sdtContent>
       </w:sdt>
-      <w:permEnd w:id="1433148399"/>
       <w:r>
         <w:t xml:space="preserve">   </w:t>
       </w:r>
@@ -3480,7 +3614,6 @@
         <w:t>); the services must be promoted in every page as little intrusively as possible.</w:t>
       </w:r>
     </w:p>
-    <w:permStart w:id="1002920657" w:edGrp="everyone"/>
     <w:p>
       <w:pPr>
         <w:pStyle w:val="Comment-Grader"/>
@@ -3495,20 +3628,20 @@
           <w15:appearance w15:val="hidden"/>
           <w:text/>
         </w:sdtPr>
+        <w:sdtEndPr/>
         <w:sdtContent>
           <w:r>
             <w:t xml:space="preserve">    </w:t>
           </w:r>
         </w:sdtContent>
       </w:sdt>
-      <w:permEnd w:id="1002920657"/>
       <w:r>
         <w:t xml:space="preserve">   </w:t>
       </w:r>
     </w:p>
     <w:p>
       <w:pPr>
-        <w:pStyle w:val="Heading2"/>
+        <w:pStyle w:val="Ttulo2"/>
         <w:rPr>
           <w:rFonts w:cstheme="majorHAnsi"/>
         </w:rPr>
@@ -3535,7 +3668,7 @@
     </w:p>
     <w:p>
       <w:pPr>
-        <w:pStyle w:val="Heading2"/>
+        <w:pStyle w:val="Ttulo2"/>
         <w:rPr>
           <w:rFonts w:cstheme="majorHAnsi"/>
         </w:rPr>
@@ -3554,16 +3687,15 @@
     </w:p>
     <w:p>
       <w:pPr>
-        <w:pStyle w:val="Heading2"/>
-        <w:rPr>
-          <w:rFonts w:cstheme="majorHAnsi"/>
-        </w:rPr>
-      </w:pPr>
-      <w:r>
-        <w:rPr>
-          <w:rFonts w:cstheme="majorHAnsi"/>
-        </w:rPr>
-        <w:lastRenderedPageBreak/>
+        <w:pStyle w:val="Ttulo2"/>
+        <w:rPr>
+          <w:rFonts w:cstheme="majorHAnsi"/>
+        </w:rPr>
+      </w:pPr>
+      <w:r>
+        <w:rPr>
+          <w:rFonts w:cstheme="majorHAnsi"/>
+        </w:rPr>
         <w:t>Managerial requirements</w:t>
       </w:r>
     </w:p>
@@ -3572,18 +3704,9 @@
         <w:pStyle w:val="Requirement-Header"/>
       </w:pPr>
       <w:r>
-        <w:t xml:space="preserve">Provide a link to your planning dashboard in GitHub to review the tasks, their </w:t>
-      </w:r>
-      <w:proofErr w:type="gramStart"/>
-      <w:r>
-        <w:t>current status</w:t>
-      </w:r>
-      <w:proofErr w:type="gramEnd"/>
-      <w:r>
-        <w:t>, and your schedule.</w:t>
-      </w:r>
-    </w:p>
-    <w:permStart w:id="1902000534" w:edGrp="everyone"/>
+        <w:t>Provide a link to your planning dashboard in GitHub to review the tasks, their current status, and your schedule.</w:t>
+      </w:r>
+    </w:p>
     <w:p>
       <w:pPr>
         <w:pStyle w:val="Comment-Grader"/>
@@ -3598,20 +3721,20 @@
           <w15:appearance w15:val="hidden"/>
           <w:text/>
         </w:sdtPr>
+        <w:sdtEndPr/>
         <w:sdtContent>
           <w:r>
             <w:t xml:space="preserve">    </w:t>
           </w:r>
         </w:sdtContent>
       </w:sdt>
-      <w:permEnd w:id="1902000534"/>
       <w:r>
         <w:t xml:space="preserve">  </w:t>
       </w:r>
     </w:p>
     <w:p>
       <w:pPr>
-        <w:pStyle w:val="Heading1"/>
+        <w:pStyle w:val="Ttulo1"/>
         <w:tabs>
           <w:tab w:val="left" w:pos="284"/>
         </w:tabs>
@@ -3623,7 +3746,6 @@
         <w:rPr>
           <w:rFonts w:cstheme="majorHAnsi"/>
         </w:rPr>
-        <w:lastRenderedPageBreak/>
         <w:t>MANDATORY</w:t>
       </w:r>
       <w:r>
@@ -3647,7 +3769,7 @@
     </w:p>
     <w:p>
       <w:pPr>
-        <w:pStyle w:val="Heading2"/>
+        <w:pStyle w:val="Ttulo2"/>
         <w:rPr>
           <w:rFonts w:cstheme="majorHAnsi"/>
         </w:rPr>
@@ -3667,7 +3789,6 @@
         <w:t xml:space="preserve">Create appropriate indexes for your entities, if required. </w:t>
       </w:r>
     </w:p>
-    <w:permStart w:id="47063208" w:edGrp="everyone"/>
     <w:p>
       <w:pPr>
         <w:pStyle w:val="Comment-Grader"/>
@@ -3682,20 +3803,20 @@
           <w15:appearance w15:val="hidden"/>
           <w:text/>
         </w:sdtPr>
+        <w:sdtEndPr/>
         <w:sdtContent>
           <w:r>
             <w:t xml:space="preserve">    </w:t>
           </w:r>
         </w:sdtContent>
       </w:sdt>
-      <w:permEnd w:id="47063208"/>
       <w:r>
         <w:t xml:space="preserve">   </w:t>
       </w:r>
     </w:p>
     <w:p>
       <w:pPr>
-        <w:pStyle w:val="Heading2"/>
+        <w:pStyle w:val="Ttulo2"/>
         <w:rPr>
           <w:rFonts w:cstheme="majorHAnsi"/>
         </w:rPr>
@@ -3717,7 +3838,7 @@
     </w:p>
     <w:p>
       <w:pPr>
-        <w:pStyle w:val="Heading2"/>
+        <w:pStyle w:val="Ttulo2"/>
         <w:rPr>
           <w:rFonts w:cstheme="majorHAnsi"/>
         </w:rPr>
@@ -3736,7 +3857,7 @@
     </w:p>
     <w:p>
       <w:pPr>
-        <w:pStyle w:val="Heading2"/>
+        <w:pStyle w:val="Ttulo2"/>
         <w:rPr>
           <w:rFonts w:cstheme="majorHAnsi"/>
         </w:rPr>
@@ -3762,7 +3883,6 @@
         <w:t>.</w:t>
       </w:r>
     </w:p>
-    <w:permStart w:id="759059702" w:edGrp="everyone"/>
     <w:p>
       <w:pPr>
         <w:pStyle w:val="Comment-Grader"/>
@@ -3777,20 +3897,20 @@
           <w15:appearance w15:val="hidden"/>
           <w:text/>
         </w:sdtPr>
+        <w:sdtEndPr/>
         <w:sdtContent>
           <w:r>
             <w:t xml:space="preserve">    </w:t>
           </w:r>
         </w:sdtContent>
       </w:sdt>
-      <w:permEnd w:id="759059702"/>
       <w:r>
         <w:t xml:space="preserve">  </w:t>
       </w:r>
     </w:p>
     <w:p>
       <w:pPr>
-        <w:pStyle w:val="Heading2"/>
+        <w:pStyle w:val="Ttulo2"/>
         <w:rPr>
           <w:rFonts w:cstheme="majorHAnsi"/>
         </w:rPr>
@@ -3807,21 +3927,12 @@
         <w:pStyle w:val="Requirement-Header"/>
       </w:pPr>
       <w:r>
-        <w:t xml:space="preserve">Provide a link to your planning dashboard in GitHub to review the tasks, their </w:t>
-      </w:r>
-      <w:proofErr w:type="gramStart"/>
-      <w:r>
-        <w:t>current status</w:t>
-      </w:r>
-      <w:proofErr w:type="gramEnd"/>
-      <w:r>
-        <w:t>, and your schedule.</w:t>
+        <w:t>Provide a link to your planning dashboard in GitHub to review the tasks, their current status, and your schedule.</w:t>
       </w:r>
       <w:r>
         <w:t xml:space="preserve">  </w:t>
       </w:r>
     </w:p>
-    <w:permStart w:id="1340033691" w:edGrp="everyone"/>
     <w:p>
       <w:pPr>
         <w:pStyle w:val="Comment-Grader"/>
@@ -3836,13 +3947,13 @@
           <w15:appearance w15:val="hidden"/>
           <w:text/>
         </w:sdtPr>
+        <w:sdtEndPr/>
         <w:sdtContent>
           <w:r>
             <w:t xml:space="preserve">    </w:t>
           </w:r>
         </w:sdtContent>
       </w:sdt>
-      <w:permEnd w:id="1340033691"/>
       <w:r>
         <w:t xml:space="preserve">   </w:t>
       </w:r>
@@ -3855,7 +3966,6 @@
         <w:t xml:space="preserve">Produce a testing report. </w:t>
       </w:r>
     </w:p>
-    <w:permStart w:id="867524682" w:edGrp="everyone"/>
     <w:p>
       <w:pPr>
         <w:pStyle w:val="Comment-Grader"/>
@@ -3870,13 +3980,13 @@
           <w15:appearance w15:val="hidden"/>
           <w:text/>
         </w:sdtPr>
+        <w:sdtEndPr/>
         <w:sdtContent>
           <w:r>
             <w:t xml:space="preserve">    </w:t>
           </w:r>
         </w:sdtContent>
       </w:sdt>
-      <w:permEnd w:id="867524682"/>
       <w:r>
         <w:t xml:space="preserve">   </w:t>
       </w:r>
@@ -3888,7 +3998,7 @@
     </w:p>
     <w:p>
       <w:pPr>
-        <w:pStyle w:val="Heading1"/>
+        <w:pStyle w:val="Ttulo1"/>
         <w:tabs>
           <w:tab w:val="left" w:pos="284"/>
         </w:tabs>
@@ -3900,7 +4010,6 @@
         <w:rPr>
           <w:rFonts w:cstheme="majorHAnsi"/>
         </w:rPr>
-        <w:lastRenderedPageBreak/>
         <w:t>SUPPLEMENTARY I</w:t>
       </w:r>
       <w:r>
@@ -3924,7 +4033,7 @@
     </w:p>
     <w:p>
       <w:pPr>
-        <w:pStyle w:val="Heading2"/>
+        <w:pStyle w:val="Ttulo2"/>
         <w:rPr>
           <w:rFonts w:cstheme="majorHAnsi"/>
         </w:rPr>
@@ -3949,7 +4058,7 @@
     </w:p>
     <w:p>
       <w:pPr>
-        <w:pStyle w:val="Heading2"/>
+        <w:pStyle w:val="Ttulo2"/>
         <w:rPr>
           <w:rFonts w:cstheme="majorHAnsi"/>
         </w:rPr>
@@ -3974,7 +4083,7 @@
     </w:p>
     <w:p>
       <w:pPr>
-        <w:pStyle w:val="Heading2"/>
+        <w:pStyle w:val="Ttulo2"/>
         <w:rPr>
           <w:rFonts w:cstheme="majorHAnsi"/>
         </w:rPr>
@@ -4027,7 +4136,6 @@
         <w:t>.</w:t>
       </w:r>
     </w:p>
-    <w:permStart w:id="322599070" w:edGrp="everyone"/>
     <w:p>
       <w:pPr>
         <w:pStyle w:val="Comment-Grader"/>
@@ -4042,20 +4150,20 @@
           <w15:appearance w15:val="hidden"/>
           <w:text/>
         </w:sdtPr>
+        <w:sdtEndPr/>
         <w:sdtContent>
           <w:r>
             <w:t xml:space="preserve">    </w:t>
           </w:r>
         </w:sdtContent>
       </w:sdt>
-      <w:permEnd w:id="322599070"/>
       <w:r>
         <w:t xml:space="preserve">      </w:t>
       </w:r>
     </w:p>
     <w:p>
       <w:pPr>
-        <w:pStyle w:val="Heading2"/>
+        <w:pStyle w:val="Ttulo2"/>
         <w:rPr>
           <w:rFonts w:cstheme="majorHAnsi"/>
         </w:rPr>
@@ -4080,7 +4188,7 @@
     </w:p>
     <w:p>
       <w:pPr>
-        <w:pStyle w:val="Heading2"/>
+        <w:pStyle w:val="Ttulo2"/>
         <w:rPr>
           <w:rFonts w:cstheme="majorHAnsi"/>
         </w:rPr>
@@ -4100,7 +4208,6 @@
         <w:t>Produce a report on what you knew about the architecture of a WIS before this subject. </w:t>
       </w:r>
     </w:p>
-    <w:permStart w:id="1262108067" w:edGrp="everyone"/>
     <w:p>
       <w:pPr>
         <w:pStyle w:val="Comment-Grader"/>
@@ -4115,13 +4222,13 @@
           <w15:appearance w15:val="hidden"/>
           <w:text/>
         </w:sdtPr>
+        <w:sdtEndPr/>
         <w:sdtContent>
           <w:r>
             <w:t xml:space="preserve">    </w:t>
           </w:r>
         </w:sdtContent>
       </w:sdt>
-      <w:permEnd w:id="1262108067"/>
       <w:r>
         <w:t xml:space="preserve">   </w:t>
       </w:r>
@@ -4134,7 +4241,6 @@
         <w:t>Produce a report on what you knew about testing a WIS before this subject. </w:t>
       </w:r>
     </w:p>
-    <w:permStart w:id="2072198547" w:edGrp="everyone"/>
     <w:p>
       <w:pPr>
         <w:pStyle w:val="Comment-Grader"/>
@@ -4149,13 +4255,13 @@
           <w15:appearance w15:val="hidden"/>
           <w:text/>
         </w:sdtPr>
+        <w:sdtEndPr/>
         <w:sdtContent>
           <w:r>
             <w:t xml:space="preserve">    </w:t>
           </w:r>
         </w:sdtContent>
       </w:sdt>
-      <w:permEnd w:id="2072198547"/>
       <w:r>
         <w:t xml:space="preserve">  </w:t>
       </w:r>
@@ -4183,7 +4289,6 @@
         <w:t>, and you have your development configuration ready to work.</w:t>
       </w:r>
     </w:p>
-    <w:permStart w:id="893265149" w:edGrp="everyone"/>
     <w:p>
       <w:pPr>
         <w:pStyle w:val="Comment-Grader"/>
@@ -4198,20 +4303,20 @@
           <w15:appearance w15:val="hidden"/>
           <w:text/>
         </w:sdtPr>
+        <w:sdtEndPr/>
         <w:sdtContent>
           <w:r>
             <w:t xml:space="preserve">    </w:t>
           </w:r>
         </w:sdtContent>
       </w:sdt>
-      <w:permEnd w:id="893265149"/>
       <w:r>
         <w:t xml:space="preserve">   </w:t>
       </w:r>
     </w:p>
     <w:p>
       <w:pPr>
-        <w:pStyle w:val="Heading1"/>
+        <w:pStyle w:val="Ttulo1"/>
         <w:tabs>
           <w:tab w:val="left" w:pos="284"/>
         </w:tabs>
@@ -4223,7 +4328,6 @@
         <w:rPr>
           <w:rFonts w:cstheme="majorHAnsi"/>
         </w:rPr>
-        <w:lastRenderedPageBreak/>
         <w:t>SUPPLEMENTARY I</w:t>
       </w:r>
       <w:r>
@@ -4247,7 +4351,7 @@
     </w:p>
     <w:p>
       <w:pPr>
-        <w:pStyle w:val="Heading2"/>
+        <w:pStyle w:val="Ttulo2"/>
         <w:rPr>
           <w:rFonts w:cstheme="majorHAnsi"/>
         </w:rPr>
@@ -4297,7 +4401,6 @@
         <w:t>, which must be initialised to “EUR”, “USD”, and “GBP”. </w:t>
       </w:r>
     </w:p>
-    <w:permStart w:id="1208632185" w:edGrp="everyone"/>
     <w:p>
       <w:pPr>
         <w:pStyle w:val="Comment-Grader"/>
@@ -4312,13 +4415,13 @@
           <w15:appearance w15:val="hidden"/>
           <w:text/>
         </w:sdtPr>
+        <w:sdtEndPr/>
         <w:sdtContent>
           <w:r>
             <w:t xml:space="preserve">    </w:t>
           </w:r>
         </w:sdtContent>
       </w:sdt>
-      <w:permEnd w:id="1208632185"/>
       <w:r>
         <w:t xml:space="preserve">     </w:t>
       </w:r>
@@ -4433,7 +4536,6 @@
         <w:t>verage, minimum, maximum, and standard deviation of the number of reviews posted over the last 10 weeks.</w:t>
       </w:r>
     </w:p>
-    <w:permStart w:id="230453759" w:edGrp="everyone"/>
     <w:p>
       <w:pPr>
         <w:pStyle w:val="Comment-Grader"/>
@@ -4448,20 +4550,20 @@
           <w15:appearance w15:val="hidden"/>
           <w:text/>
         </w:sdtPr>
+        <w:sdtEndPr/>
         <w:sdtContent>
           <w:r>
             <w:t xml:space="preserve">    </w:t>
           </w:r>
         </w:sdtContent>
       </w:sdt>
-      <w:permEnd w:id="230453759"/>
       <w:r>
         <w:t xml:space="preserve">   </w:t>
       </w:r>
     </w:p>
     <w:p>
       <w:pPr>
-        <w:pStyle w:val="Heading2"/>
+        <w:pStyle w:val="Ttulo2"/>
         <w:rPr>
           <w:rFonts w:cstheme="majorHAnsi"/>
         </w:rPr>
@@ -4486,7 +4588,7 @@
     </w:p>
     <w:p>
       <w:pPr>
-        <w:pStyle w:val="Heading2"/>
+        <w:pStyle w:val="Ttulo2"/>
         <w:rPr>
           <w:rFonts w:cstheme="majorHAnsi"/>
         </w:rPr>
@@ -4511,7 +4613,7 @@
     </w:p>
     <w:p>
       <w:pPr>
-        <w:pStyle w:val="Heading2"/>
+        <w:pStyle w:val="Ttulo2"/>
         <w:rPr>
           <w:rFonts w:cstheme="majorHAnsi"/>
         </w:rPr>
@@ -4536,7 +4638,7 @@
     </w:p>
     <w:p>
       <w:pPr>
-        <w:pStyle w:val="Heading2"/>
+        <w:pStyle w:val="Ttulo2"/>
         <w:rPr>
           <w:rFonts w:cstheme="majorHAnsi"/>
         </w:rPr>
@@ -4562,7 +4664,6 @@
         <w:t>. </w:t>
       </w:r>
     </w:p>
-    <w:permStart w:id="732176783" w:edGrp="everyone"/>
     <w:p>
       <w:pPr>
         <w:pStyle w:val="Comment-Grader"/>
@@ -4577,13 +4678,13 @@
           <w15:appearance w15:val="hidden"/>
           <w:text/>
         </w:sdtPr>
+        <w:sdtEndPr/>
         <w:sdtContent>
           <w:r>
             <w:t xml:space="preserve">    </w:t>
           </w:r>
         </w:sdtContent>
       </w:sdt>
-      <w:permEnd w:id="732176783"/>
       <w:r>
         <w:t xml:space="preserve">    </w:t>
       </w:r>
@@ -4591,7 +4692,7 @@
     <w:p/>
     <w:p>
       <w:pPr>
-        <w:pStyle w:val="Heading1"/>
+        <w:pStyle w:val="Ttulo1"/>
         <w:tabs>
           <w:tab w:val="left" w:pos="284"/>
         </w:tabs>
@@ -4603,7 +4704,6 @@
         <w:rPr>
           <w:rFonts w:cstheme="majorHAnsi"/>
         </w:rPr>
-        <w:lastRenderedPageBreak/>
         <w:t>SUPPLEMENTARY I</w:t>
       </w:r>
       <w:r>
@@ -4627,7 +4727,7 @@
     </w:p>
     <w:p>
       <w:pPr>
-        <w:pStyle w:val="Heading2"/>
+        <w:pStyle w:val="Ttulo2"/>
         <w:rPr>
           <w:rFonts w:cstheme="majorHAnsi"/>
         </w:rPr>
@@ -4652,7 +4752,7 @@
     </w:p>
     <w:p>
       <w:pPr>
-        <w:pStyle w:val="Heading2"/>
+        <w:pStyle w:val="Ttulo2"/>
         <w:rPr>
           <w:rFonts w:cstheme="majorHAnsi"/>
         </w:rPr>
@@ -4716,7 +4816,6 @@
         <w:t>the services.</w:t>
       </w:r>
     </w:p>
-    <w:permStart w:id="1985440427" w:edGrp="everyone"/>
     <w:p>
       <w:pPr>
         <w:pStyle w:val="Comment-Grader"/>
@@ -4731,13 +4830,13 @@
           <w15:appearance w15:val="hidden"/>
           <w:text/>
         </w:sdtPr>
+        <w:sdtEndPr/>
         <w:sdtContent>
           <w:r>
             <w:t xml:space="preserve">    </w:t>
           </w:r>
         </w:sdtContent>
       </w:sdt>
-      <w:permEnd w:id="1985440427"/>
       <w:r>
         <w:t xml:space="preserve">   </w:t>
       </w:r>
@@ -4815,7 +4914,6 @@
         <w:t>This operation requires a confirmation since reviews cannot be updated or deleted.</w:t>
       </w:r>
     </w:p>
-    <w:permStart w:id="1070278833" w:edGrp="everyone"/>
     <w:p>
       <w:pPr>
         <w:pStyle w:val="Comment-Grader"/>
@@ -4830,13 +4928,13 @@
           <w15:appearance w15:val="hidden"/>
           <w:text/>
         </w:sdtPr>
+        <w:sdtEndPr/>
         <w:sdtContent>
           <w:r>
             <w:t xml:space="preserve">    </w:t>
           </w:r>
         </w:sdtContent>
       </w:sdt>
-      <w:permEnd w:id="1070278833"/>
       <w:r>
         <w:t xml:space="preserve">   </w:t>
       </w:r>
@@ -4891,7 +4989,6 @@
         <w:t>Update the system configuration. </w:t>
       </w:r>
     </w:p>
-    <w:permStart w:id="1694506261" w:edGrp="everyone"/>
     <w:p>
       <w:pPr>
         <w:pStyle w:val="Comment-Grader"/>
@@ -4906,13 +5003,13 @@
           <w15:appearance w15:val="hidden"/>
           <w:text/>
         </w:sdtPr>
+        <w:sdtEndPr/>
         <w:sdtContent>
           <w:r>
             <w:t xml:space="preserve">    </w:t>
           </w:r>
         </w:sdtContent>
       </w:sdt>
-      <w:permEnd w:id="1694506261"/>
       <w:r>
         <w:t xml:space="preserve">   </w:t>
       </w:r>
@@ -4970,7 +5067,6 @@
         <w:t xml:space="preserve">. </w:t>
       </w:r>
     </w:p>
-    <w:permStart w:id="2084703222" w:edGrp="everyone"/>
     <w:p>
       <w:pPr>
         <w:pStyle w:val="Comment-Grader"/>
@@ -4985,13 +5081,13 @@
           <w15:appearance w15:val="hidden"/>
           <w:text/>
         </w:sdtPr>
+        <w:sdtEndPr/>
         <w:sdtContent>
           <w:r>
             <w:t xml:space="preserve">    </w:t>
           </w:r>
         </w:sdtContent>
       </w:sdt>
-      <w:permEnd w:id="2084703222"/>
       <w:r>
         <w:t xml:space="preserve">   </w:t>
       </w:r>
@@ -5041,7 +5137,6 @@
         <w:t>. </w:t>
       </w:r>
     </w:p>
-    <w:permStart w:id="2120495563" w:edGrp="everyone"/>
     <w:p>
       <w:pPr>
         <w:pStyle w:val="Comment-Grader"/>
@@ -5056,13 +5151,13 @@
           <w15:appearance w15:val="hidden"/>
           <w:text/>
         </w:sdtPr>
+        <w:sdtEndPr/>
         <w:sdtContent>
           <w:r>
             <w:t xml:space="preserve">    </w:t>
           </w:r>
         </w:sdtContent>
       </w:sdt>
-      <w:permEnd w:id="2120495563"/>
       <w:r>
         <w:t xml:space="preserve">   </w:t>
       </w:r>
@@ -5074,7 +5169,7 @@
     <w:bookmarkEnd w:id="7"/>
     <w:p>
       <w:pPr>
-        <w:pStyle w:val="Heading2"/>
+        <w:pStyle w:val="Ttulo2"/>
         <w:rPr>
           <w:rFonts w:cstheme="majorHAnsi"/>
         </w:rPr>
@@ -5103,11 +5198,7 @@
         <w:t xml:space="preserve">.  </w:t>
       </w:r>
       <w:r>
-        <w:t xml:space="preserve">Internally, all </w:t>
-      </w:r>
-      <w:r>
-        <w:lastRenderedPageBreak/>
-        <w:t xml:space="preserve">moments must be stored in GMT format.  </w:t>
+        <w:t xml:space="preserve">Internally, all moments must be stored in GMT format.  </w:t>
       </w:r>
       <w:r>
         <w:t xml:space="preserve">This requirement must be fulfilled in this and every </w:t>
@@ -5125,7 +5216,6 @@
         <w:t xml:space="preserve">. </w:t>
       </w:r>
     </w:p>
-    <w:permStart w:id="422514435" w:edGrp="everyone"/>
     <w:p>
       <w:pPr>
         <w:pStyle w:val="Comment-Grader"/>
@@ -5140,17 +5230,17 @@
           <w15:appearance w15:val="hidden"/>
           <w:text/>
         </w:sdtPr>
+        <w:sdtEndPr/>
         <w:sdtContent>
           <w:r>
             <w:t xml:space="preserve">    </w:t>
           </w:r>
         </w:sdtContent>
       </w:sdt>
-      <w:permEnd w:id="422514435"/>
-    </w:p>
-    <w:p>
-      <w:pPr>
-        <w:pStyle w:val="Heading2"/>
+    </w:p>
+    <w:p>
+      <w:pPr>
+        <w:pStyle w:val="Ttulo2"/>
         <w:rPr>
           <w:rFonts w:cstheme="majorHAnsi"/>
         </w:rPr>
@@ -5175,7 +5265,7 @@
     </w:p>
     <w:p>
       <w:pPr>
-        <w:pStyle w:val="Heading2"/>
+        <w:pStyle w:val="Ttulo2"/>
         <w:rPr>
           <w:rFonts w:cstheme="majorHAnsi"/>
         </w:rPr>
@@ -5219,7 +5309,6 @@
         <w:t>.</w:t>
       </w:r>
     </w:p>
-    <w:permStart w:id="433923951" w:edGrp="everyone"/>
     <w:p>
       <w:pPr>
         <w:pStyle w:val="Comment-Grader"/>
@@ -5234,13 +5323,13 @@
           <w15:appearance w15:val="hidden"/>
           <w:text/>
         </w:sdtPr>
+        <w:sdtEndPr/>
         <w:sdtContent>
           <w:r>
             <w:t xml:space="preserve">    </w:t>
           </w:r>
         </w:sdtContent>
       </w:sdt>
-      <w:permEnd w:id="433923951"/>
       <w:r>
         <w:t xml:space="preserve">     </w:t>
       </w:r>
@@ -5250,10 +5339,9 @@
     </w:p>
     <w:p>
       <w:pPr>
-        <w:pStyle w:val="Heading1"/>
-      </w:pPr>
-      <w:r>
-        <w:lastRenderedPageBreak/>
+        <w:pStyle w:val="Ttulo1"/>
+      </w:pPr>
+      <w:r>
         <w:t>SUPPLEMENTARY I</w:t>
       </w:r>
       <w:r>
@@ -5268,7 +5356,7 @@
     </w:p>
     <w:p>
       <w:pPr>
-        <w:pStyle w:val="Heading2"/>
+        <w:pStyle w:val="Ttulo2"/>
         <w:rPr>
           <w:rFonts w:cstheme="majorHAnsi"/>
         </w:rPr>
@@ -5293,7 +5381,7 @@
     </w:p>
     <w:p>
       <w:pPr>
-        <w:pStyle w:val="Heading2"/>
+        <w:pStyle w:val="Ttulo2"/>
         <w:rPr>
           <w:rFonts w:cstheme="majorHAnsi"/>
         </w:rPr>
@@ -5318,7 +5406,7 @@
     </w:p>
     <w:p>
       <w:pPr>
-        <w:pStyle w:val="Heading2"/>
+        <w:pStyle w:val="Ttulo2"/>
         <w:rPr>
           <w:rFonts w:cstheme="majorHAnsi"/>
         </w:rPr>
@@ -5343,7 +5431,7 @@
     </w:p>
     <w:p>
       <w:pPr>
-        <w:pStyle w:val="Heading2"/>
+        <w:pStyle w:val="Ttulo2"/>
         <w:rPr>
           <w:rFonts w:cstheme="majorHAnsi"/>
         </w:rPr>
@@ -5375,7 +5463,6 @@
         <w:t>report on the results.</w:t>
       </w:r>
     </w:p>
-    <w:permStart w:id="1465547332" w:edGrp="everyone"/>
     <w:p>
       <w:pPr>
         <w:pStyle w:val="Comment-Grader"/>
@@ -5390,20 +5477,20 @@
           <w15:appearance w15:val="hidden"/>
           <w:text/>
         </w:sdtPr>
+        <w:sdtEndPr/>
         <w:sdtContent>
           <w:r>
             <w:t xml:space="preserve">    </w:t>
           </w:r>
         </w:sdtContent>
       </w:sdt>
-      <w:permEnd w:id="1465547332"/>
       <w:r>
         <w:t xml:space="preserve">  </w:t>
       </w:r>
     </w:p>
     <w:p>
       <w:pPr>
-        <w:pStyle w:val="Heading2"/>
+        <w:pStyle w:val="Ttulo2"/>
         <w:rPr>
           <w:rFonts w:cstheme="majorHAnsi"/>
         </w:rPr>
@@ -5423,7 +5510,6 @@
         <w:t>Produce a lint report.</w:t>
       </w:r>
     </w:p>
-    <w:permStart w:id="2056024124" w:edGrp="everyone"/>
     <w:p>
       <w:pPr>
         <w:pStyle w:val="Comment-Grader"/>
@@ -5438,13 +5524,13 @@
           <w15:appearance w15:val="hidden"/>
           <w:text/>
         </w:sdtPr>
+        <w:sdtEndPr/>
         <w:sdtContent>
           <w:r>
             <w:t xml:space="preserve">    </w:t>
           </w:r>
         </w:sdtContent>
       </w:sdt>
-      <w:permEnd w:id="2056024124"/>
       <w:r>
         <w:t xml:space="preserve">          </w:t>
       </w:r>
@@ -5456,7 +5542,7 @@
     </w:p>
     <w:p>
       <w:pPr>
-        <w:pStyle w:val="Heading1"/>
+        <w:pStyle w:val="Ttulo1"/>
         <w:tabs>
           <w:tab w:val="left" w:pos="284"/>
         </w:tabs>
@@ -5468,7 +5554,6 @@
         <w:rPr>
           <w:rFonts w:cstheme="majorHAnsi"/>
         </w:rPr>
-        <w:lastRenderedPageBreak/>
         <w:t>SUPPLEMENTARY II</w:t>
       </w:r>
       <w:r>
@@ -5492,7 +5577,7 @@
     </w:p>
     <w:p>
       <w:pPr>
-        <w:pStyle w:val="Heading2"/>
+        <w:pStyle w:val="Ttulo2"/>
         <w:rPr>
           <w:rFonts w:cstheme="majorHAnsi"/>
         </w:rPr>
@@ -5517,7 +5602,7 @@
     </w:p>
     <w:p>
       <w:pPr>
-        <w:pStyle w:val="Heading2"/>
+        <w:pStyle w:val="Ttulo2"/>
         <w:rPr>
           <w:rFonts w:cstheme="majorHAnsi"/>
         </w:rPr>
@@ -5542,7 +5627,7 @@
     </w:p>
     <w:p>
       <w:pPr>
-        <w:pStyle w:val="Heading2"/>
+        <w:pStyle w:val="Ttulo2"/>
         <w:rPr>
           <w:rFonts w:cstheme="majorHAnsi"/>
         </w:rPr>
@@ -5567,7 +5652,7 @@
     </w:p>
     <w:p>
       <w:pPr>
-        <w:pStyle w:val="Heading2"/>
+        <w:pStyle w:val="Ttulo2"/>
         <w:rPr>
           <w:rFonts w:cstheme="majorHAnsi"/>
         </w:rPr>
@@ -5592,7 +5677,7 @@
     </w:p>
     <w:p>
       <w:pPr>
-        <w:pStyle w:val="Heading2"/>
+        <w:pStyle w:val="Ttulo2"/>
         <w:rPr>
           <w:rFonts w:cstheme="majorHAnsi"/>
         </w:rPr>
@@ -5612,7 +5697,6 @@
         <w:t>Produce an analysis report.</w:t>
       </w:r>
     </w:p>
-    <w:permStart w:id="358632476" w:edGrp="everyone"/>
     <w:p>
       <w:pPr>
         <w:pStyle w:val="Comment-Grader"/>
@@ -5627,13 +5711,13 @@
           <w15:appearance w15:val="hidden"/>
           <w:text/>
         </w:sdtPr>
+        <w:sdtEndPr/>
         <w:sdtContent>
           <w:r>
             <w:t xml:space="preserve">    </w:t>
           </w:r>
         </w:sdtContent>
       </w:sdt>
-      <w:permEnd w:id="358632476"/>
       <w:r>
         <w:t xml:space="preserve">   </w:t>
       </w:r>
@@ -5646,7 +5730,6 @@
         <w:t>Produce a planning and progress report.</w:t>
       </w:r>
     </w:p>
-    <w:permStart w:id="1731732844" w:edGrp="everyone"/>
     <w:p>
       <w:pPr>
         <w:pStyle w:val="Comment-Grader"/>
@@ -5661,13 +5744,13 @@
           <w15:appearance w15:val="hidden"/>
           <w:text/>
         </w:sdtPr>
+        <w:sdtEndPr/>
         <w:sdtContent>
           <w:r>
             <w:t xml:space="preserve">    </w:t>
           </w:r>
         </w:sdtContent>
       </w:sdt>
-      <w:permEnd w:id="1731732844"/>
       <w:r>
         <w:t xml:space="preserve">   </w:t>
       </w:r>
@@ -5680,7 +5763,7 @@
     </w:p>
     <w:p>
       <w:pPr>
-        <w:pStyle w:val="Heading1"/>
+        <w:pStyle w:val="Ttulo1"/>
         <w:tabs>
           <w:tab w:val="left" w:pos="284"/>
         </w:tabs>
@@ -5692,7 +5775,6 @@
         <w:rPr>
           <w:rFonts w:cstheme="majorHAnsi"/>
         </w:rPr>
-        <w:lastRenderedPageBreak/>
         <w:t>SUPPLEMENTARY II</w:t>
       </w:r>
       <w:r>
@@ -5716,7 +5798,7 @@
     </w:p>
     <w:p>
       <w:pPr>
-        <w:pStyle w:val="Heading2"/>
+        <w:pStyle w:val="Ttulo2"/>
         <w:rPr>
           <w:rFonts w:cstheme="majorHAnsi"/>
         </w:rPr>
@@ -5882,7 +5964,6 @@
         <w:t xml:space="preserve"> (in the past) to indicate whether the passenger is still banned or if the prohibition has been lifted. </w:t>
       </w:r>
     </w:p>
-    <w:permStart w:id="1815554783" w:edGrp="everyone"/>
     <w:p>
       <w:pPr>
         <w:pStyle w:val="Comment-Grader"/>
@@ -5897,20 +5978,20 @@
           <w15:appearance w15:val="hidden"/>
           <w:text/>
         </w:sdtPr>
+        <w:sdtEndPr/>
         <w:sdtContent>
           <w:r>
             <w:t xml:space="preserve">    </w:t>
           </w:r>
         </w:sdtContent>
       </w:sdt>
-      <w:permEnd w:id="1815554783"/>
       <w:r>
         <w:t xml:space="preserve"> </w:t>
       </w:r>
     </w:p>
     <w:p>
       <w:pPr>
-        <w:pStyle w:val="Heading2"/>
+        <w:pStyle w:val="Ttulo2"/>
         <w:rPr>
           <w:rFonts w:cstheme="majorHAnsi"/>
         </w:rPr>
@@ -5935,7 +6016,7 @@
     </w:p>
     <w:p>
       <w:pPr>
-        <w:pStyle w:val="Heading2"/>
+        <w:pStyle w:val="Ttulo2"/>
         <w:rPr>
           <w:rFonts w:cstheme="majorHAnsi"/>
         </w:rPr>
@@ -5971,7 +6052,6 @@
         <w:t>pay-per-use services!  This requirement must be fulfilled in this and every other group or individual deliverable for it to be considered satisfied. </w:t>
       </w:r>
     </w:p>
-    <w:permStart w:id="1408045569" w:edGrp="everyone"/>
     <w:p>
       <w:pPr>
         <w:pStyle w:val="Comment-Grader"/>
@@ -5986,13 +6066,13 @@
           <w15:appearance w15:val="hidden"/>
           <w:text/>
         </w:sdtPr>
+        <w:sdtEndPr/>
         <w:sdtContent>
           <w:r>
             <w:t xml:space="preserve">    </w:t>
           </w:r>
         </w:sdtContent>
       </w:sdt>
-      <w:permEnd w:id="1408045569"/>
       <w:r>
         <w:t xml:space="preserve">  </w:t>
       </w:r>
@@ -6002,7 +6082,7 @@
     </w:p>
     <w:p>
       <w:pPr>
-        <w:pStyle w:val="Heading2"/>
+        <w:pStyle w:val="Ttulo2"/>
         <w:rPr>
           <w:rFonts w:cstheme="majorHAnsi"/>
         </w:rPr>
@@ -6027,7 +6107,7 @@
     </w:p>
     <w:p>
       <w:pPr>
-        <w:pStyle w:val="Heading2"/>
+        <w:pStyle w:val="Ttulo2"/>
         <w:rPr>
           <w:rFonts w:cstheme="majorHAnsi"/>
         </w:rPr>
@@ -6047,7 +6127,6 @@
         <w:t>Produce an analysis report.</w:t>
       </w:r>
     </w:p>
-    <w:permStart w:id="1362912911" w:edGrp="everyone"/>
     <w:p>
       <w:pPr>
         <w:pStyle w:val="Comment-Grader"/>
@@ -6062,13 +6141,13 @@
           <w15:appearance w15:val="hidden"/>
           <w:text/>
         </w:sdtPr>
+        <w:sdtEndPr/>
         <w:sdtContent>
           <w:r>
             <w:t xml:space="preserve">    </w:t>
           </w:r>
         </w:sdtContent>
       </w:sdt>
-      <w:permEnd w:id="1362912911"/>
       <w:r>
         <w:t xml:space="preserve">   </w:t>
       </w:r>
@@ -6081,7 +6160,6 @@
         <w:t>Produce a planning and progress report.</w:t>
       </w:r>
     </w:p>
-    <w:permStart w:id="2031892606" w:edGrp="everyone"/>
     <w:p>
       <w:pPr>
         <w:pStyle w:val="Comment-Grader"/>
@@ -6096,20 +6174,20 @@
           <w15:appearance w15:val="hidden"/>
           <w:text/>
         </w:sdtPr>
+        <w:sdtEndPr/>
         <w:sdtContent>
           <w:r>
             <w:t xml:space="preserve">    </w:t>
           </w:r>
         </w:sdtContent>
       </w:sdt>
-      <w:permEnd w:id="2031892606"/>
       <w:r>
         <w:t xml:space="preserve">  </w:t>
       </w:r>
     </w:p>
     <w:p>
       <w:pPr>
-        <w:pStyle w:val="Heading1"/>
+        <w:pStyle w:val="Ttulo1"/>
         <w:tabs>
           <w:tab w:val="left" w:pos="284"/>
         </w:tabs>
@@ -6121,7 +6199,6 @@
         <w:rPr>
           <w:rFonts w:cstheme="majorHAnsi"/>
         </w:rPr>
-        <w:lastRenderedPageBreak/>
         <w:t>SUPPLEMENTARY II</w:t>
       </w:r>
       <w:r>
@@ -6145,7 +6222,7 @@
     </w:p>
     <w:p>
       <w:pPr>
-        <w:pStyle w:val="Heading2"/>
+        <w:pStyle w:val="Ttulo2"/>
         <w:rPr>
           <w:rFonts w:cstheme="majorHAnsi"/>
         </w:rPr>
@@ -6170,7 +6247,7 @@
     </w:p>
     <w:p>
       <w:pPr>
-        <w:pStyle w:val="Heading2"/>
+        <w:pStyle w:val="Ttulo2"/>
         <w:rPr>
           <w:rFonts w:cstheme="majorHAnsi"/>
         </w:rPr>
@@ -6284,7 +6361,6 @@
         <w:t>.</w:t>
       </w:r>
     </w:p>
-    <w:permStart w:id="991234116" w:edGrp="everyone"/>
     <w:p>
       <w:pPr>
         <w:pStyle w:val="Comment-Grader"/>
@@ -6299,13 +6375,13 @@
           <w15:appearance w15:val="hidden"/>
           <w:text/>
         </w:sdtPr>
+        <w:sdtEndPr/>
         <w:sdtContent>
           <w:r>
             <w:t xml:space="preserve">    </w:t>
           </w:r>
         </w:sdtContent>
       </w:sdt>
-      <w:permEnd w:id="991234116"/>
       <w:r>
         <w:t xml:space="preserve">   </w:t>
       </w:r>
@@ -6362,7 +6438,6 @@
         <w:t>.</w:t>
       </w:r>
     </w:p>
-    <w:permStart w:id="745096751" w:edGrp="everyone"/>
     <w:p>
       <w:pPr>
         <w:pStyle w:val="Comment-Grader"/>
@@ -6377,20 +6452,20 @@
           <w15:appearance w15:val="hidden"/>
           <w:text/>
         </w:sdtPr>
+        <w:sdtEndPr/>
         <w:sdtContent>
           <w:r>
             <w:t xml:space="preserve">    </w:t>
           </w:r>
         </w:sdtContent>
       </w:sdt>
-      <w:permEnd w:id="745096751"/>
       <w:r>
         <w:t xml:space="preserve">   </w:t>
       </w:r>
     </w:p>
     <w:p>
       <w:pPr>
-        <w:pStyle w:val="Heading2"/>
+        <w:pStyle w:val="Ttulo2"/>
         <w:rPr>
           <w:rFonts w:cstheme="majorHAnsi"/>
         </w:rPr>
@@ -6819,7 +6894,6 @@
         <w:t>group or individual deliverables for it to be considered valid.</w:t>
       </w:r>
     </w:p>
-    <w:permStart w:id="361393539" w:edGrp="everyone"/>
     <w:p>
       <w:pPr>
         <w:pStyle w:val="Comment-Grader"/>
@@ -6834,29 +6908,28 @@
           <w15:appearance w15:val="hidden"/>
           <w:text/>
         </w:sdtPr>
+        <w:sdtEndPr/>
         <w:sdtContent>
           <w:r>
             <w:t xml:space="preserve">    </w:t>
           </w:r>
         </w:sdtContent>
       </w:sdt>
-      <w:permEnd w:id="361393539"/>
       <w:r>
         <w:t xml:space="preserve">  </w:t>
       </w:r>
     </w:p>
     <w:p>
       <w:pPr>
-        <w:pStyle w:val="Heading2"/>
-        <w:rPr>
-          <w:rFonts w:cstheme="majorHAnsi"/>
-        </w:rPr>
-      </w:pPr>
-      <w:r>
-        <w:rPr>
-          <w:rFonts w:cstheme="majorHAnsi"/>
-        </w:rPr>
-        <w:lastRenderedPageBreak/>
+        <w:pStyle w:val="Ttulo2"/>
+        <w:rPr>
+          <w:rFonts w:cstheme="majorHAnsi"/>
+        </w:rPr>
+      </w:pPr>
+      <w:r>
+        <w:rPr>
+          <w:rFonts w:cstheme="majorHAnsi"/>
+        </w:rPr>
         <w:t>Testing requirements </w:t>
       </w:r>
     </w:p>
@@ -6873,7 +6946,7 @@
     </w:p>
     <w:p>
       <w:pPr>
-        <w:pStyle w:val="Heading2"/>
+        <w:pStyle w:val="Ttulo2"/>
         <w:rPr>
           <w:rFonts w:cstheme="majorHAnsi"/>
         </w:rPr>
@@ -6893,7 +6966,6 @@
         <w:t>Produce an analysis report.</w:t>
       </w:r>
     </w:p>
-    <w:permStart w:id="833295285" w:edGrp="everyone"/>
     <w:p>
       <w:pPr>
         <w:pStyle w:val="Comment-Grader"/>
@@ -6908,13 +6980,13 @@
           <w15:appearance w15:val="hidden"/>
           <w:text/>
         </w:sdtPr>
+        <w:sdtEndPr/>
         <w:sdtContent>
           <w:r>
             <w:t xml:space="preserve">    </w:t>
           </w:r>
         </w:sdtContent>
       </w:sdt>
-      <w:permEnd w:id="833295285"/>
       <w:r>
         <w:t xml:space="preserve">   </w:t>
       </w:r>
@@ -6927,7 +6999,6 @@
         <w:t>Produce a planning and progress report.</w:t>
       </w:r>
     </w:p>
-    <w:permStart w:id="1514348030" w:edGrp="everyone"/>
     <w:p>
       <w:pPr>
         <w:pStyle w:val="Comment-Grader"/>
@@ -6942,13 +7013,13 @@
           <w15:appearance w15:val="hidden"/>
           <w:text/>
         </w:sdtPr>
+        <w:sdtEndPr/>
         <w:sdtContent>
           <w:r>
             <w:t xml:space="preserve">    </w:t>
           </w:r>
         </w:sdtContent>
       </w:sdt>
-      <w:permEnd w:id="1514348030"/>
       <w:r>
         <w:t xml:space="preserve">     </w:t>
       </w:r>
@@ -6958,7 +7029,7 @@
     </w:p>
     <w:p>
       <w:pPr>
-        <w:pStyle w:val="Heading1"/>
+        <w:pStyle w:val="Ttulo1"/>
         <w:tabs>
           <w:tab w:val="left" w:pos="284"/>
         </w:tabs>
@@ -6970,7 +7041,6 @@
         <w:rPr>
           <w:rFonts w:cstheme="majorHAnsi"/>
         </w:rPr>
-        <w:lastRenderedPageBreak/>
         <w:t>SUPPLEMENTARY II</w:t>
       </w:r>
       <w:r>
@@ -6994,7 +7064,7 @@
     </w:p>
     <w:p>
       <w:pPr>
-        <w:pStyle w:val="Heading2"/>
+        <w:pStyle w:val="Ttulo2"/>
         <w:rPr>
           <w:rFonts w:cstheme="majorHAnsi"/>
         </w:rPr>
@@ -7019,7 +7089,7 @@
     </w:p>
     <w:p>
       <w:pPr>
-        <w:pStyle w:val="Heading2"/>
+        <w:pStyle w:val="Ttulo2"/>
         <w:rPr>
           <w:rFonts w:cstheme="majorHAnsi"/>
         </w:rPr>
@@ -7044,7 +7114,7 @@
     </w:p>
     <w:p>
       <w:pPr>
-        <w:pStyle w:val="Heading2"/>
+        <w:pStyle w:val="Ttulo2"/>
         <w:rPr>
           <w:rFonts w:cstheme="majorHAnsi"/>
         </w:rPr>
@@ -7069,7 +7139,7 @@
     </w:p>
     <w:p>
       <w:pPr>
-        <w:pStyle w:val="Heading2"/>
+        <w:pStyle w:val="Ttulo2"/>
         <w:rPr>
           <w:rFonts w:cstheme="majorHAnsi"/>
         </w:rPr>
@@ -7101,7 +7171,6 @@
         <w:t>is properly mocked.</w:t>
       </w:r>
     </w:p>
-    <w:permStart w:id="2092566320" w:edGrp="everyone"/>
     <w:p>
       <w:pPr>
         <w:pStyle w:val="Comment-Grader"/>
@@ -7116,20 +7185,20 @@
           <w15:appearance w15:val="hidden"/>
           <w:text/>
         </w:sdtPr>
+        <w:sdtEndPr/>
         <w:sdtContent>
           <w:r>
             <w:t xml:space="preserve">    </w:t>
           </w:r>
         </w:sdtContent>
       </w:sdt>
-      <w:permEnd w:id="2092566320"/>
       <w:r>
         <w:t xml:space="preserve">  </w:t>
       </w:r>
     </w:p>
     <w:p>
       <w:pPr>
-        <w:pStyle w:val="Heading2"/>
+        <w:pStyle w:val="Ttulo2"/>
         <w:rPr>
           <w:rFonts w:cstheme="majorHAnsi"/>
         </w:rPr>
@@ -7149,7 +7218,6 @@
         <w:t>Produce an analysis report.</w:t>
       </w:r>
     </w:p>
-    <w:permStart w:id="1306342161" w:edGrp="everyone"/>
     <w:p>
       <w:pPr>
         <w:pStyle w:val="Comment-Grader"/>
@@ -7164,13 +7232,13 @@
           <w15:appearance w15:val="hidden"/>
           <w:text/>
         </w:sdtPr>
+        <w:sdtEndPr/>
         <w:sdtContent>
           <w:r>
             <w:t xml:space="preserve">    </w:t>
           </w:r>
         </w:sdtContent>
       </w:sdt>
-      <w:permEnd w:id="1306342161"/>
       <w:r>
         <w:t xml:space="preserve">     </w:t>
       </w:r>
@@ -7183,7 +7251,6 @@
         <w:t>Produce a planning and progress report.</w:t>
       </w:r>
     </w:p>
-    <w:permStart w:id="1978161967" w:edGrp="everyone"/>
     <w:p>
       <w:pPr>
         <w:pStyle w:val="Comment-Grader"/>
@@ -7198,13 +7265,13 @@
           <w15:appearance w15:val="hidden"/>
           <w:text/>
         </w:sdtPr>
+        <w:sdtEndPr/>
         <w:sdtContent>
           <w:r>
             <w:t xml:space="preserve">    </w:t>
           </w:r>
         </w:sdtContent>
       </w:sdt>
-      <w:permEnd w:id="1978161967"/>
       <w:r>
         <w:t xml:space="preserve">      </w:t>
       </w:r>
@@ -7244,7 +7311,7 @@
     <w:lvl w:ilvl="0">
       <w:start w:val="1"/>
       <w:numFmt w:val="decimal"/>
-      <w:pStyle w:val="ListNumber"/>
+      <w:pStyle w:val="Listaconnmeros"/>
       <w:lvlText w:val="%1."/>
       <w:lvlJc w:val="left"/>
       <w:pPr>
@@ -7468,7 +7535,7 @@
     <w:lvl w:ilvl="0" w:tplc="391EA46E">
       <w:start w:val="1"/>
       <w:numFmt w:val="decimal"/>
-      <w:pStyle w:val="ListParagraph"/>
+      <w:pStyle w:val="Prrafodelista"/>
       <w:lvlText w:val="%1)"/>
       <w:lvlJc w:val="left"/>
       <w:pPr>
@@ -8372,11 +8439,11 @@
       <w:lang w:val="en-GB"/>
     </w:rPr>
   </w:style>
-  <w:style w:type="paragraph" w:styleId="Heading1">
+  <w:style w:type="paragraph" w:styleId="Ttulo1">
     <w:name w:val="heading 1"/>
     <w:basedOn w:val="Normal"/>
     <w:next w:val="Normal"/>
-    <w:link w:val="Heading1Char"/>
+    <w:link w:val="Ttulo1Car"/>
     <w:uiPriority w:val="9"/>
     <w:qFormat/>
     <w:rsid w:val="005559E5"/>
@@ -8404,11 +8471,11 @@
       <w14:ligatures w14:val="none"/>
     </w:rPr>
   </w:style>
-  <w:style w:type="paragraph" w:styleId="Heading2">
+  <w:style w:type="paragraph" w:styleId="Ttulo2">
     <w:name w:val="heading 2"/>
     <w:basedOn w:val="Normal"/>
     <w:next w:val="Normal"/>
-    <w:link w:val="Heading2Char"/>
+    <w:link w:val="Ttulo2Car"/>
     <w:uiPriority w:val="9"/>
     <w:unhideWhenUsed/>
     <w:qFormat/>
@@ -8432,11 +8499,11 @@
       <w14:ligatures w14:val="none"/>
     </w:rPr>
   </w:style>
-  <w:style w:type="paragraph" w:styleId="Heading3">
+  <w:style w:type="paragraph" w:styleId="Ttulo3">
     <w:name w:val="heading 3"/>
     <w:basedOn w:val="Normal"/>
     <w:next w:val="Normal"/>
-    <w:link w:val="Heading3Char"/>
+    <w:link w:val="Ttulo3Car"/>
     <w:uiPriority w:val="9"/>
     <w:unhideWhenUsed/>
     <w:rsid w:val="00F772E9"/>
@@ -8451,12 +8518,13 @@
       <w:color w:val="1F3763" w:themeColor="accent1" w:themeShade="7F"/>
     </w:rPr>
   </w:style>
-  <w:style w:type="character" w:default="1" w:styleId="DefaultParagraphFont">
+  <w:style w:type="character" w:default="1" w:styleId="Fuentedeprrafopredeter">
     <w:name w:val="Default Paragraph Font"/>
     <w:uiPriority w:val="1"/>
+    <w:semiHidden/>
     <w:unhideWhenUsed/>
   </w:style>
-  <w:style w:type="table" w:default="1" w:styleId="TableNormal">
+  <w:style w:type="table" w:default="1" w:styleId="Tablanormal">
     <w:name w:val="Normal Table"/>
     <w:uiPriority w:val="99"/>
     <w:semiHidden/>
@@ -8471,16 +8539,16 @@
       </w:tblCellMar>
     </w:tblPr>
   </w:style>
-  <w:style w:type="numbering" w:default="1" w:styleId="NoList">
+  <w:style w:type="numbering" w:default="1" w:styleId="Sinlista">
     <w:name w:val="No List"/>
     <w:uiPriority w:val="99"/>
     <w:semiHidden/>
     <w:unhideWhenUsed/>
   </w:style>
-  <w:style w:type="character" w:customStyle="1" w:styleId="Heading1Char">
-    <w:name w:val="Heading 1 Char"/>
-    <w:basedOn w:val="DefaultParagraphFont"/>
-    <w:link w:val="Heading1"/>
+  <w:style w:type="character" w:customStyle="1" w:styleId="Ttulo1Car">
+    <w:name w:val="Título 1 Car"/>
+    <w:basedOn w:val="Fuentedeprrafopredeter"/>
+    <w:link w:val="Ttulo1"/>
     <w:uiPriority w:val="9"/>
     <w:rsid w:val="005559E5"/>
     <w:rPr>
@@ -8494,10 +8562,10 @@
       <w14:ligatures w14:val="none"/>
     </w:rPr>
   </w:style>
-  <w:style w:type="character" w:customStyle="1" w:styleId="Heading2Char">
-    <w:name w:val="Heading 2 Char"/>
-    <w:basedOn w:val="DefaultParagraphFont"/>
-    <w:link w:val="Heading2"/>
+  <w:style w:type="character" w:customStyle="1" w:styleId="Ttulo2Car">
+    <w:name w:val="Título 2 Car"/>
+    <w:basedOn w:val="Fuentedeprrafopredeter"/>
+    <w:link w:val="Ttulo2"/>
     <w:uiPriority w:val="9"/>
     <w:rsid w:val="00F772E9"/>
     <w:rPr>
@@ -8536,9 +8604,9 @@
       <w14:ligatures w14:val="none"/>
     </w:rPr>
   </w:style>
-  <w:style w:type="paragraph" w:styleId="ListParagraph">
+  <w:style w:type="paragraph" w:styleId="Prrafodelista">
     <w:name w:val="List Paragraph"/>
-    <w:basedOn w:val="ListNumber"/>
+    <w:basedOn w:val="Listaconnmeros"/>
     <w:uiPriority w:val="34"/>
     <w:rsid w:val="00F772E9"/>
     <w:pPr>
@@ -8557,7 +8625,7 @@
   </w:style>
   <w:style w:type="paragraph" w:customStyle="1" w:styleId="Prrafodesublista">
     <w:name w:val="Párrafo de sublista"/>
-    <w:basedOn w:val="ListParagraph"/>
+    <w:basedOn w:val="Prrafodelista"/>
     <w:qFormat/>
     <w:rsid w:val="00A64124"/>
     <w:pPr>
@@ -8574,7 +8642,7 @@
       <w:rFonts w:eastAsia="Courier New" w:cs="Courier New"/>
     </w:rPr>
   </w:style>
-  <w:style w:type="paragraph" w:styleId="NoSpacing">
+  <w:style w:type="paragraph" w:styleId="Sinespaciado">
     <w:name w:val="No Spacing"/>
     <w:uiPriority w:val="1"/>
     <w:rsid w:val="00F772E9"/>
@@ -8588,9 +8656,9 @@
       <w14:ligatures w14:val="none"/>
     </w:rPr>
   </w:style>
-  <w:style w:type="character" w:styleId="Strong">
+  <w:style w:type="character" w:styleId="Textoennegrita">
     <w:name w:val="Strong"/>
-    <w:basedOn w:val="DefaultParagraphFont"/>
+    <w:basedOn w:val="Fuentedeprrafopredeter"/>
     <w:uiPriority w:val="22"/>
     <w:qFormat/>
     <w:rsid w:val="00F772E9"/>
@@ -8599,9 +8667,9 @@
       <w:bCs/>
     </w:rPr>
   </w:style>
-  <w:style w:type="character" w:styleId="CommentReference">
+  <w:style w:type="character" w:styleId="Refdecomentario">
     <w:name w:val="annotation reference"/>
-    <w:basedOn w:val="DefaultParagraphFont"/>
+    <w:basedOn w:val="Fuentedeprrafopredeter"/>
     <w:uiPriority w:val="99"/>
     <w:semiHidden/>
     <w:unhideWhenUsed/>
@@ -8611,10 +8679,10 @@
       <w:szCs w:val="16"/>
     </w:rPr>
   </w:style>
-  <w:style w:type="paragraph" w:styleId="CommentText">
+  <w:style w:type="paragraph" w:styleId="Textocomentario">
     <w:name w:val="annotation text"/>
     <w:basedOn w:val="Normal"/>
-    <w:link w:val="CommentTextChar"/>
+    <w:link w:val="TextocomentarioCar"/>
     <w:uiPriority w:val="99"/>
     <w:unhideWhenUsed/>
     <w:rsid w:val="00F772E9"/>
@@ -8623,10 +8691,10 @@
       <w:szCs w:val="20"/>
     </w:rPr>
   </w:style>
-  <w:style w:type="character" w:customStyle="1" w:styleId="CommentTextChar">
-    <w:name w:val="Comment Text Char"/>
-    <w:basedOn w:val="DefaultParagraphFont"/>
-    <w:link w:val="CommentText"/>
+  <w:style w:type="character" w:customStyle="1" w:styleId="TextocomentarioCar">
+    <w:name w:val="Texto comentario Car"/>
+    <w:basedOn w:val="Fuentedeprrafopredeter"/>
+    <w:link w:val="Textocomentario"/>
     <w:uiPriority w:val="99"/>
     <w:rsid w:val="00F772E9"/>
     <w:rPr>
@@ -8635,11 +8703,11 @@
       <w:lang w:val="en-GB"/>
     </w:rPr>
   </w:style>
-  <w:style w:type="paragraph" w:styleId="CommentSubject">
+  <w:style w:type="paragraph" w:styleId="Asuntodelcomentario">
     <w:name w:val="annotation subject"/>
     <w:basedOn w:val="Normal"/>
     <w:next w:val="Normal"/>
-    <w:link w:val="CommentSubjectChar"/>
+    <w:link w:val="AsuntodelcomentarioCar"/>
     <w:uiPriority w:val="99"/>
     <w:semiHidden/>
     <w:unhideWhenUsed/>
@@ -8651,10 +8719,10 @@
       <w:szCs w:val="20"/>
     </w:rPr>
   </w:style>
-  <w:style w:type="character" w:customStyle="1" w:styleId="CommentSubjectChar">
-    <w:name w:val="Comment Subject Char"/>
-    <w:basedOn w:val="DefaultParagraphFont"/>
-    <w:link w:val="CommentSubject"/>
+  <w:style w:type="character" w:customStyle="1" w:styleId="AsuntodelcomentarioCar">
+    <w:name w:val="Asunto del comentario Car"/>
+    <w:basedOn w:val="Fuentedeprrafopredeter"/>
+    <w:link w:val="Asuntodelcomentario"/>
     <w:uiPriority w:val="99"/>
     <w:semiHidden/>
     <w:rsid w:val="00F772E9"/>
@@ -8666,9 +8734,9 @@
       <w:lang w:val="en-GB"/>
     </w:rPr>
   </w:style>
-  <w:style w:type="character" w:styleId="PlaceholderText">
+  <w:style w:type="character" w:styleId="Textodelmarcadordeposicin">
     <w:name w:val="Placeholder Text"/>
-    <w:basedOn w:val="DefaultParagraphFont"/>
+    <w:basedOn w:val="Fuentedeprrafopredeter"/>
     <w:uiPriority w:val="99"/>
     <w:semiHidden/>
     <w:rsid w:val="00F772E9"/>
@@ -8676,9 +8744,9 @@
       <w:color w:val="808080"/>
     </w:rPr>
   </w:style>
-  <w:style w:type="character" w:styleId="Hyperlink">
+  <w:style w:type="character" w:styleId="Hipervnculo">
     <w:name w:val="Hyperlink"/>
-    <w:basedOn w:val="DefaultParagraphFont"/>
+    <w:basedOn w:val="Fuentedeprrafopredeter"/>
     <w:uiPriority w:val="99"/>
     <w:unhideWhenUsed/>
     <w:rsid w:val="00F772E9"/>
@@ -8697,10 +8765,10 @@
       <w:spacing w:before="240" w:after="240"/>
     </w:pPr>
   </w:style>
-  <w:style w:type="character" w:customStyle="1" w:styleId="Heading3Char">
-    <w:name w:val="Heading 3 Char"/>
-    <w:basedOn w:val="DefaultParagraphFont"/>
-    <w:link w:val="Heading3"/>
+  <w:style w:type="character" w:customStyle="1" w:styleId="Ttulo3Car">
+    <w:name w:val="Título 3 Car"/>
+    <w:basedOn w:val="Fuentedeprrafopredeter"/>
+    <w:link w:val="Ttulo3"/>
     <w:uiPriority w:val="9"/>
     <w:rsid w:val="00F772E9"/>
     <w:rPr>
@@ -8711,7 +8779,7 @@
       <w:lang w:val="en-GB"/>
     </w:rPr>
   </w:style>
-  <w:style w:type="paragraph" w:styleId="List">
+  <w:style w:type="paragraph" w:styleId="Lista">
     <w:name w:val="List"/>
     <w:basedOn w:val="Normal"/>
     <w:uiPriority w:val="99"/>
@@ -8723,7 +8791,7 @@
       <w:contextualSpacing/>
     </w:pPr>
   </w:style>
-  <w:style w:type="paragraph" w:styleId="ListNumber">
+  <w:style w:type="paragraph" w:styleId="Listaconnmeros">
     <w:name w:val="List Number"/>
     <w:basedOn w:val="Normal"/>
     <w:uiPriority w:val="99"/>
@@ -8739,7 +8807,7 @@
   </w:style>
   <w:style w:type="paragraph" w:customStyle="1" w:styleId="Requirement-Body">
     <w:name w:val="Requirement - Body"/>
-    <w:basedOn w:val="List"/>
+    <w:basedOn w:val="Lista"/>
     <w:qFormat/>
     <w:rsid w:val="0089026D"/>
     <w:pPr>
@@ -8751,7 +8819,7 @@
   </w:style>
   <w:style w:type="paragraph" w:customStyle="1" w:styleId="Requirement-Header">
     <w:name w:val="Requirement - Header"/>
-    <w:basedOn w:val="List"/>
+    <w:basedOn w:val="Lista"/>
     <w:next w:val="Requirement-Body"/>
     <w:qFormat/>
     <w:rsid w:val="002D4E43"/>
@@ -8762,11 +8830,11 @@
       <w:ind w:left="567" w:hanging="567"/>
     </w:pPr>
   </w:style>
-  <w:style w:type="paragraph" w:styleId="Title">
+  <w:style w:type="paragraph" w:styleId="Ttulo">
     <w:name w:val="Title"/>
     <w:basedOn w:val="Normal"/>
     <w:next w:val="Normal"/>
-    <w:link w:val="TitleChar"/>
+    <w:link w:val="TtuloCar"/>
     <w:uiPriority w:val="10"/>
     <w:qFormat/>
     <w:rsid w:val="00F772E9"/>
@@ -8787,10 +8855,10 @@
       <w:szCs w:val="56"/>
     </w:rPr>
   </w:style>
-  <w:style w:type="character" w:customStyle="1" w:styleId="TitleChar">
-    <w:name w:val="Title Char"/>
-    <w:basedOn w:val="DefaultParagraphFont"/>
-    <w:link w:val="Title"/>
+  <w:style w:type="character" w:customStyle="1" w:styleId="TtuloCar">
+    <w:name w:val="Título Car"/>
+    <w:basedOn w:val="Fuentedeprrafopredeter"/>
+    <w:link w:val="Ttulo"/>
     <w:uiPriority w:val="10"/>
     <w:rsid w:val="00F772E9"/>
     <w:rPr>
@@ -8802,9 +8870,9 @@
       <w:lang w:val="en-GB"/>
     </w:rPr>
   </w:style>
-  <w:style w:type="character" w:styleId="Mention">
+  <w:style w:type="character" w:styleId="Mencionar">
     <w:name w:val="Mention"/>
-    <w:basedOn w:val="DefaultParagraphFont"/>
+    <w:basedOn w:val="Fuentedeprrafopredeter"/>
     <w:uiPriority w:val="99"/>
     <w:unhideWhenUsed/>
     <w:rsid w:val="00F772E9"/>
@@ -8841,7 +8909,7 @@
           </w:pPr>
           <w:r>
             <w:rPr>
-              <w:rStyle w:val="PlaceholderText"/>
+              <w:rStyle w:val="Textodelmarcadordeposicin"/>
             </w:rPr>
             <w:t>Haga clic o pulse aquí para escribir texto.</w:t>
           </w:r>
@@ -8870,7 +8938,7 @@
           </w:pPr>
           <w:r>
             <w:rPr>
-              <w:rStyle w:val="PlaceholderText"/>
+              <w:rStyle w:val="Textodelmarcadordeposicin"/>
             </w:rPr>
             <w:t>Haga clic o pulse aquí para escribir texto.</w:t>
           </w:r>
@@ -8899,7 +8967,7 @@
           </w:pPr>
           <w:r>
             <w:rPr>
-              <w:rStyle w:val="PlaceholderText"/>
+              <w:rStyle w:val="Textodelmarcadordeposicin"/>
             </w:rPr>
             <w:t>Haga clic o pulse aquí para escribir texto.</w:t>
           </w:r>
@@ -8928,7 +8996,7 @@
           </w:pPr>
           <w:r>
             <w:rPr>
-              <w:rStyle w:val="PlaceholderText"/>
+              <w:rStyle w:val="Textodelmarcadordeposicin"/>
             </w:rPr>
             <w:t>Haga clic o pulse aquí para escribir texto.</w:t>
           </w:r>
@@ -8957,7 +9025,7 @@
           </w:pPr>
           <w:r>
             <w:rPr>
-              <w:rStyle w:val="PlaceholderText"/>
+              <w:rStyle w:val="Textodelmarcadordeposicin"/>
             </w:rPr>
             <w:t>Haga clic o pulse aquí para escribir texto.</w:t>
           </w:r>
@@ -8986,7 +9054,7 @@
           </w:pPr>
           <w:r>
             <w:rPr>
-              <w:rStyle w:val="PlaceholderText"/>
+              <w:rStyle w:val="Textodelmarcadordeposicin"/>
             </w:rPr>
             <w:t>Haga clic o pulse aquí para escribir texto.</w:t>
           </w:r>
@@ -9015,7 +9083,7 @@
           </w:pPr>
           <w:r>
             <w:rPr>
-              <w:rStyle w:val="PlaceholderText"/>
+              <w:rStyle w:val="Textodelmarcadordeposicin"/>
             </w:rPr>
             <w:t>Haga clic o pulse aquí para escribir texto.</w:t>
           </w:r>
@@ -9044,7 +9112,7 @@
           </w:pPr>
           <w:r>
             <w:rPr>
-              <w:rStyle w:val="PlaceholderText"/>
+              <w:rStyle w:val="Textodelmarcadordeposicin"/>
             </w:rPr>
             <w:t>Haga clic o pulse aquí para escribir texto.</w:t>
           </w:r>
@@ -9073,7 +9141,7 @@
           </w:pPr>
           <w:r>
             <w:rPr>
-              <w:rStyle w:val="PlaceholderText"/>
+              <w:rStyle w:val="Textodelmarcadordeposicin"/>
             </w:rPr>
             <w:t>Haga clic o pulse aquí para escribir texto.</w:t>
           </w:r>
@@ -9102,7 +9170,7 @@
           </w:pPr>
           <w:r>
             <w:rPr>
-              <w:rStyle w:val="PlaceholderText"/>
+              <w:rStyle w:val="Textodelmarcadordeposicin"/>
             </w:rPr>
             <w:t>Haga clic o pulse aquí para escribir texto.</w:t>
           </w:r>
@@ -9131,7 +9199,7 @@
           </w:pPr>
           <w:r>
             <w:rPr>
-              <w:rStyle w:val="PlaceholderText"/>
+              <w:rStyle w:val="Textodelmarcadordeposicin"/>
             </w:rPr>
             <w:t>Haga clic o pulse aquí para escribir texto.</w:t>
           </w:r>
@@ -9160,7 +9228,7 @@
           </w:pPr>
           <w:r>
             <w:rPr>
-              <w:rStyle w:val="PlaceholderText"/>
+              <w:rStyle w:val="Textodelmarcadordeposicin"/>
             </w:rPr>
             <w:t>Haga clic o pulse aquí para escribir texto.</w:t>
           </w:r>
@@ -9189,7 +9257,7 @@
           </w:pPr>
           <w:r>
             <w:rPr>
-              <w:rStyle w:val="PlaceholderText"/>
+              <w:rStyle w:val="Textodelmarcadordeposicin"/>
             </w:rPr>
             <w:t>Haga clic o pulse aquí para escribir texto.</w:t>
           </w:r>
@@ -9218,7 +9286,7 @@
           </w:pPr>
           <w:r>
             <w:rPr>
-              <w:rStyle w:val="PlaceholderText"/>
+              <w:rStyle w:val="Textodelmarcadordeposicin"/>
             </w:rPr>
             <w:t>Haga clic o pulse aquí para escribir texto.</w:t>
           </w:r>
@@ -9247,7 +9315,7 @@
           </w:pPr>
           <w:r>
             <w:rPr>
-              <w:rStyle w:val="PlaceholderText"/>
+              <w:rStyle w:val="Textodelmarcadordeposicin"/>
             </w:rPr>
             <w:t>Haga clic o pulse aquí para escribir texto.</w:t>
           </w:r>
@@ -9276,7 +9344,7 @@
           </w:pPr>
           <w:r>
             <w:rPr>
-              <w:rStyle w:val="PlaceholderText"/>
+              <w:rStyle w:val="Textodelmarcadordeposicin"/>
             </w:rPr>
             <w:t>Haga clic o pulse aquí para escribir texto.</w:t>
           </w:r>
@@ -9305,7 +9373,7 @@
           </w:pPr>
           <w:r>
             <w:rPr>
-              <w:rStyle w:val="PlaceholderText"/>
+              <w:rStyle w:val="Textodelmarcadordeposicin"/>
             </w:rPr>
             <w:t>Haga clic o pulse aquí para escribir texto.</w:t>
           </w:r>
@@ -9334,7 +9402,7 @@
           </w:pPr>
           <w:r>
             <w:rPr>
-              <w:rStyle w:val="PlaceholderText"/>
+              <w:rStyle w:val="Textodelmarcadordeposicin"/>
             </w:rPr>
             <w:t>Haga clic o pulse aquí para escribir texto.</w:t>
           </w:r>
@@ -9363,7 +9431,7 @@
           </w:pPr>
           <w:r>
             <w:rPr>
-              <w:rStyle w:val="PlaceholderText"/>
+              <w:rStyle w:val="Textodelmarcadordeposicin"/>
             </w:rPr>
             <w:t>Haga clic o pulse aquí para escribir texto.</w:t>
           </w:r>
@@ -9392,7 +9460,7 @@
           </w:pPr>
           <w:r>
             <w:rPr>
-              <w:rStyle w:val="PlaceholderText"/>
+              <w:rStyle w:val="Textodelmarcadordeposicin"/>
             </w:rPr>
             <w:t>Haga clic o pulse aquí para escribir texto.</w:t>
           </w:r>
@@ -9421,7 +9489,7 @@
           </w:pPr>
           <w:r>
             <w:rPr>
-              <w:rStyle w:val="PlaceholderText"/>
+              <w:rStyle w:val="Textodelmarcadordeposicin"/>
             </w:rPr>
             <w:t>Haga clic o pulse aquí para escribir texto.</w:t>
           </w:r>
@@ -9450,7 +9518,7 @@
           </w:pPr>
           <w:r>
             <w:rPr>
-              <w:rStyle w:val="PlaceholderText"/>
+              <w:rStyle w:val="Textodelmarcadordeposicin"/>
             </w:rPr>
             <w:t>Haga clic o pulse aquí para escribir texto.</w:t>
           </w:r>
@@ -9479,7 +9547,7 @@
           </w:pPr>
           <w:r>
             <w:rPr>
-              <w:rStyle w:val="PlaceholderText"/>
+              <w:rStyle w:val="Textodelmarcadordeposicin"/>
             </w:rPr>
             <w:t>Haga clic o pulse aquí para escribir texto.</w:t>
           </w:r>
@@ -9508,7 +9576,7 @@
           </w:pPr>
           <w:r>
             <w:rPr>
-              <w:rStyle w:val="PlaceholderText"/>
+              <w:rStyle w:val="Textodelmarcadordeposicin"/>
             </w:rPr>
             <w:t>Haga clic o pulse aquí para escribir texto.</w:t>
           </w:r>
@@ -9537,7 +9605,7 @@
           </w:pPr>
           <w:r>
             <w:rPr>
-              <w:rStyle w:val="PlaceholderText"/>
+              <w:rStyle w:val="Textodelmarcadordeposicin"/>
             </w:rPr>
             <w:t>Haga clic o pulse aquí para escribir texto.</w:t>
           </w:r>
@@ -9566,7 +9634,7 @@
           </w:pPr>
           <w:r>
             <w:rPr>
-              <w:rStyle w:val="PlaceholderText"/>
+              <w:rStyle w:val="Textodelmarcadordeposicin"/>
             </w:rPr>
             <w:t>Haga clic o pulse aquí para escribir texto.</w:t>
           </w:r>
@@ -9595,7 +9663,7 @@
           </w:pPr>
           <w:r>
             <w:rPr>
-              <w:rStyle w:val="PlaceholderText"/>
+              <w:rStyle w:val="Textodelmarcadordeposicin"/>
             </w:rPr>
             <w:t>Haga clic o pulse aquí para escribir texto.</w:t>
           </w:r>
@@ -9624,7 +9692,7 @@
           </w:pPr>
           <w:r>
             <w:rPr>
-              <w:rStyle w:val="PlaceholderText"/>
+              <w:rStyle w:val="Textodelmarcadordeposicin"/>
             </w:rPr>
             <w:t>Haga clic o pulse aquí para escribir texto.</w:t>
           </w:r>
@@ -9653,7 +9721,7 @@
           </w:pPr>
           <w:r>
             <w:rPr>
-              <w:rStyle w:val="PlaceholderText"/>
+              <w:rStyle w:val="Textodelmarcadordeposicin"/>
             </w:rPr>
             <w:t>Haga clic o pulse aquí para escribir texto.</w:t>
           </w:r>
@@ -9682,7 +9750,7 @@
           </w:pPr>
           <w:r>
             <w:rPr>
-              <w:rStyle w:val="PlaceholderText"/>
+              <w:rStyle w:val="Textodelmarcadordeposicin"/>
             </w:rPr>
             <w:t>Haga clic o pulse aquí para escribir texto.</w:t>
           </w:r>
@@ -9711,7 +9779,7 @@
           </w:pPr>
           <w:r>
             <w:rPr>
-              <w:rStyle w:val="PlaceholderText"/>
+              <w:rStyle w:val="Textodelmarcadordeposicin"/>
             </w:rPr>
             <w:t>Haga clic o pulse aquí para escribir texto.</w:t>
           </w:r>
@@ -9740,7 +9808,7 @@
           </w:pPr>
           <w:r>
             <w:rPr>
-              <w:rStyle w:val="PlaceholderText"/>
+              <w:rStyle w:val="Textodelmarcadordeposicin"/>
             </w:rPr>
             <w:t>Haga clic o pulse aquí para escribir texto.</w:t>
           </w:r>
@@ -9769,7 +9837,7 @@
           </w:pPr>
           <w:r>
             <w:rPr>
-              <w:rStyle w:val="PlaceholderText"/>
+              <w:rStyle w:val="Textodelmarcadordeposicin"/>
             </w:rPr>
             <w:t>Haga clic o pulse aquí para escribir texto.</w:t>
           </w:r>
@@ -9798,7 +9866,7 @@
           </w:pPr>
           <w:r>
             <w:rPr>
-              <w:rStyle w:val="PlaceholderText"/>
+              <w:rStyle w:val="Textodelmarcadordeposicin"/>
             </w:rPr>
             <w:t>Haga clic o pulse aquí para escribir texto.</w:t>
           </w:r>
@@ -9827,7 +9895,7 @@
           </w:pPr>
           <w:r>
             <w:rPr>
-              <w:rStyle w:val="PlaceholderText"/>
+              <w:rStyle w:val="Textodelmarcadordeposicin"/>
             </w:rPr>
             <w:t>Haga clic o pulse aquí para escribir texto.</w:t>
           </w:r>
@@ -9856,7 +9924,7 @@
           </w:pPr>
           <w:r>
             <w:rPr>
-              <w:rStyle w:val="PlaceholderText"/>
+              <w:rStyle w:val="Textodelmarcadordeposicin"/>
             </w:rPr>
             <w:t>Haga clic o pulse aquí para escribir texto.</w:t>
           </w:r>
@@ -9885,7 +9953,7 @@
           </w:pPr>
           <w:r>
             <w:rPr>
-              <w:rStyle w:val="PlaceholderText"/>
+              <w:rStyle w:val="Textodelmarcadordeposicin"/>
             </w:rPr>
             <w:t>Haga clic o pulse aquí para escribir texto.</w:t>
           </w:r>
@@ -9914,7 +9982,7 @@
           </w:pPr>
           <w:r>
             <w:rPr>
-              <w:rStyle w:val="PlaceholderText"/>
+              <w:rStyle w:val="Textodelmarcadordeposicin"/>
             </w:rPr>
             <w:t>Haga clic o pulse aquí para escribir texto.</w:t>
           </w:r>
@@ -9943,7 +10011,7 @@
           </w:pPr>
           <w:r>
             <w:rPr>
-              <w:rStyle w:val="PlaceholderText"/>
+              <w:rStyle w:val="Textodelmarcadordeposicin"/>
             </w:rPr>
             <w:t>Haga clic o pulse aquí para escribir texto.</w:t>
           </w:r>
@@ -9972,7 +10040,7 @@
           </w:pPr>
           <w:r>
             <w:rPr>
-              <w:rStyle w:val="PlaceholderText"/>
+              <w:rStyle w:val="Textodelmarcadordeposicin"/>
             </w:rPr>
             <w:t>Haga clic o pulse aquí para escribir texto.</w:t>
           </w:r>
@@ -10001,7 +10069,7 @@
           </w:pPr>
           <w:r>
             <w:rPr>
-              <w:rStyle w:val="PlaceholderText"/>
+              <w:rStyle w:val="Textodelmarcadordeposicin"/>
             </w:rPr>
             <w:t>Haga clic o pulse aquí para escribir texto.</w:t>
           </w:r>
@@ -10030,7 +10098,7 @@
           </w:pPr>
           <w:r>
             <w:rPr>
-              <w:rStyle w:val="PlaceholderText"/>
+              <w:rStyle w:val="Textodelmarcadordeposicin"/>
             </w:rPr>
             <w:t>Haga clic o pulse aquí para escribir texto.</w:t>
           </w:r>
@@ -10059,7 +10127,7 @@
           </w:pPr>
           <w:r>
             <w:rPr>
-              <w:rStyle w:val="PlaceholderText"/>
+              <w:rStyle w:val="Textodelmarcadordeposicin"/>
             </w:rPr>
             <w:t>Haga clic o pulse aquí para escribir texto.</w:t>
           </w:r>
@@ -10088,7 +10156,7 @@
           </w:pPr>
           <w:r>
             <w:rPr>
-              <w:rStyle w:val="PlaceholderText"/>
+              <w:rStyle w:val="Textodelmarcadordeposicin"/>
             </w:rPr>
             <w:t>Haga clic o pulse aquí para escribir texto.</w:t>
           </w:r>
@@ -10117,7 +10185,7 @@
           </w:pPr>
           <w:r>
             <w:rPr>
-              <w:rStyle w:val="PlaceholderText"/>
+              <w:rStyle w:val="Textodelmarcadordeposicin"/>
             </w:rPr>
             <w:t>Haga clic o pulse aquí para escribir texto.</w:t>
           </w:r>
@@ -10146,7 +10214,7 @@
           </w:pPr>
           <w:r>
             <w:rPr>
-              <w:rStyle w:val="PlaceholderText"/>
+              <w:rStyle w:val="Textodelmarcadordeposicin"/>
             </w:rPr>
             <w:t>Haga clic o pulse aquí para escribir texto.</w:t>
           </w:r>
@@ -10175,7 +10243,7 @@
           </w:pPr>
           <w:r>
             <w:rPr>
-              <w:rStyle w:val="PlaceholderText"/>
+              <w:rStyle w:val="Textodelmarcadordeposicin"/>
             </w:rPr>
             <w:t>Haga clic o pulse aquí para escribir texto.</w:t>
           </w:r>
@@ -10204,7 +10272,7 @@
           </w:pPr>
           <w:r>
             <w:rPr>
-              <w:rStyle w:val="PlaceholderText"/>
+              <w:rStyle w:val="Textodelmarcadordeposicin"/>
             </w:rPr>
             <w:t>Haga clic o pulse aquí para escribir texto.</w:t>
           </w:r>
@@ -10233,7 +10301,7 @@
           </w:pPr>
           <w:r>
             <w:rPr>
-              <w:rStyle w:val="PlaceholderText"/>
+              <w:rStyle w:val="Textodelmarcadordeposicin"/>
             </w:rPr>
             <w:t>Haga clic o pulse aquí para escribir texto.</w:t>
           </w:r>
@@ -10262,7 +10330,7 @@
           </w:pPr>
           <w:r>
             <w:rPr>
-              <w:rStyle w:val="PlaceholderText"/>
+              <w:rStyle w:val="Textodelmarcadordeposicin"/>
             </w:rPr>
             <w:t>Haga clic o pulse aquí para escribir texto.</w:t>
           </w:r>
@@ -10291,7 +10359,7 @@
           </w:pPr>
           <w:r>
             <w:rPr>
-              <w:rStyle w:val="PlaceholderText"/>
+              <w:rStyle w:val="Textodelmarcadordeposicin"/>
             </w:rPr>
             <w:t>Haga clic o pulse aquí para escribir texto.</w:t>
           </w:r>
@@ -10320,7 +10388,7 @@
           </w:pPr>
           <w:r>
             <w:rPr>
-              <w:rStyle w:val="PlaceholderText"/>
+              <w:rStyle w:val="Textodelmarcadordeposicin"/>
             </w:rPr>
             <w:t>Haga clic o pulse aquí para escribir texto.</w:t>
           </w:r>
@@ -10349,7 +10417,7 @@
           </w:pPr>
           <w:r>
             <w:rPr>
-              <w:rStyle w:val="PlaceholderText"/>
+              <w:rStyle w:val="Textodelmarcadordeposicin"/>
             </w:rPr>
             <w:t>Haga clic o pulse aquí para escribir texto.</w:t>
           </w:r>
@@ -10378,7 +10446,7 @@
           </w:pPr>
           <w:r>
             <w:rPr>
-              <w:rStyle w:val="PlaceholderText"/>
+              <w:rStyle w:val="Textodelmarcadordeposicin"/>
             </w:rPr>
             <w:t>Haga clic o pulse aquí para escribir texto.</w:t>
           </w:r>
@@ -10407,7 +10475,7 @@
           </w:pPr>
           <w:r>
             <w:rPr>
-              <w:rStyle w:val="PlaceholderText"/>
+              <w:rStyle w:val="Textodelmarcadordeposicin"/>
             </w:rPr>
             <w:t>Haga clic o pulse aquí para escribir texto.</w:t>
           </w:r>
@@ -10436,7 +10504,7 @@
           </w:pPr>
           <w:r>
             <w:rPr>
-              <w:rStyle w:val="PlaceholderText"/>
+              <w:rStyle w:val="Textodelmarcadordeposicin"/>
             </w:rPr>
             <w:t>Haga clic o pulse aquí para escribir texto.</w:t>
           </w:r>
@@ -10465,7 +10533,7 @@
           </w:pPr>
           <w:r>
             <w:rPr>
-              <w:rStyle w:val="PlaceholderText"/>
+              <w:rStyle w:val="Textodelmarcadordeposicin"/>
             </w:rPr>
             <w:t>Haga clic o pulse aquí para escribir texto.</w:t>
           </w:r>
@@ -10494,7 +10562,7 @@
           </w:pPr>
           <w:r>
             <w:rPr>
-              <w:rStyle w:val="PlaceholderText"/>
+              <w:rStyle w:val="Textodelmarcadordeposicin"/>
             </w:rPr>
             <w:t>Haga clic o pulse aquí para escribir texto.</w:t>
           </w:r>
@@ -10523,7 +10591,7 @@
           </w:pPr>
           <w:r>
             <w:rPr>
-              <w:rStyle w:val="PlaceholderText"/>
+              <w:rStyle w:val="Textodelmarcadordeposicin"/>
             </w:rPr>
             <w:t>Haga clic o pulse aquí para escribir texto.</w:t>
           </w:r>
@@ -10552,7 +10620,7 @@
           </w:pPr>
           <w:r>
             <w:rPr>
-              <w:rStyle w:val="PlaceholderText"/>
+              <w:rStyle w:val="Textodelmarcadordeposicin"/>
             </w:rPr>
             <w:t>Haga clic o pulse aquí para escribir texto.</w:t>
           </w:r>
@@ -10581,7 +10649,7 @@
           </w:pPr>
           <w:r>
             <w:rPr>
-              <w:rStyle w:val="PlaceholderText"/>
+              <w:rStyle w:val="Textodelmarcadordeposicin"/>
             </w:rPr>
             <w:t>Haga clic o pulse aquí para escribir texto.</w:t>
           </w:r>
@@ -10610,7 +10678,7 @@
           </w:pPr>
           <w:r>
             <w:rPr>
-              <w:rStyle w:val="PlaceholderText"/>
+              <w:rStyle w:val="Textodelmarcadordeposicin"/>
             </w:rPr>
             <w:t>Haga clic o pulse aquí para escribir texto.</w:t>
           </w:r>
@@ -10639,7 +10707,7 @@
           </w:pPr>
           <w:r>
             <w:rPr>
-              <w:rStyle w:val="PlaceholderText"/>
+              <w:rStyle w:val="Textodelmarcadordeposicin"/>
             </w:rPr>
             <w:t>Haga clic o pulse aquí para escribir texto.</w:t>
           </w:r>
@@ -10668,7 +10736,7 @@
           </w:pPr>
           <w:r>
             <w:rPr>
-              <w:rStyle w:val="PlaceholderText"/>
+              <w:rStyle w:val="Textodelmarcadordeposicin"/>
             </w:rPr>
             <w:t>Haga clic o pulse aquí para escribir texto.</w:t>
           </w:r>
@@ -10697,7 +10765,7 @@
           </w:pPr>
           <w:r>
             <w:rPr>
-              <w:rStyle w:val="PlaceholderText"/>
+              <w:rStyle w:val="Textodelmarcadordeposicin"/>
             </w:rPr>
             <w:t>Haga clic o pulse aquí para escribir texto.</w:t>
           </w:r>
@@ -10726,7 +10794,7 @@
           </w:pPr>
           <w:r>
             <w:rPr>
-              <w:rStyle w:val="PlaceholderText"/>
+              <w:rStyle w:val="Textodelmarcadordeposicin"/>
             </w:rPr>
             <w:t>Haga clic o pulse aquí para escribir texto.</w:t>
           </w:r>
@@ -10755,7 +10823,7 @@
           </w:pPr>
           <w:r>
             <w:rPr>
-              <w:rStyle w:val="PlaceholderText"/>
+              <w:rStyle w:val="Textodelmarcadordeposicin"/>
             </w:rPr>
             <w:t>Haga clic o pulse aquí para escribir texto.</w:t>
           </w:r>
@@ -10784,7 +10852,7 @@
           </w:pPr>
           <w:r>
             <w:rPr>
-              <w:rStyle w:val="PlaceholderText"/>
+              <w:rStyle w:val="Textodelmarcadordeposicin"/>
             </w:rPr>
             <w:t>Haga clic o pulse aquí para escribir texto.</w:t>
           </w:r>
@@ -10830,7 +10898,7 @@
     <w:charset w:val="00"/>
     <w:family w:val="swiss"/>
     <w:pitch w:val="variable"/>
-    <w:sig w:usb0="E4002EFF" w:usb1="C000247B" w:usb2="00000009" w:usb3="00000000" w:csb0="000001FF" w:csb1="00000000"/>
+    <w:sig w:usb0="E4002EFF" w:usb1="C200247B" w:usb2="00000009" w:usb3="00000000" w:csb0="000001FF" w:csb1="00000000"/>
   </w:font>
   <w:font w:name="Arial">
     <w:panose1 w:val="020B0604020202020204"/>
@@ -10844,7 +10912,7 @@
     <w:charset w:val="00"/>
     <w:family w:val="swiss"/>
     <w:pitch w:val="variable"/>
-    <w:sig w:usb0="E4002EFF" w:usb1="C000247B" w:usb2="00000009" w:usb3="00000000" w:csb0="000001FF" w:csb1="00000000"/>
+    <w:sig w:usb0="E4002EFF" w:usb1="C200247B" w:usb2="00000009" w:usb3="00000000" w:csb0="000001FF" w:csb1="00000000"/>
   </w:font>
   <w:font w:name="Yu Gothic Light">
     <w:altName w:val="游ゴシック Light"/>
@@ -10915,6 +10983,7 @@
   </w:compat>
   <w:rsids>
     <w:rsidRoot w:val="006B2BEC"/>
+    <w:rsid w:val="0004627B"/>
     <w:rsid w:val="00053924"/>
     <w:rsid w:val="00055A68"/>
     <w:rsid w:val="0009453F"/>
@@ -10944,6 +11013,7 @@
     <w:rsid w:val="005F5BCD"/>
     <w:rsid w:val="006206EC"/>
     <w:rsid w:val="00622486"/>
+    <w:rsid w:val="0069297B"/>
     <w:rsid w:val="00693ED9"/>
     <w:rsid w:val="006979C5"/>
     <w:rsid w:val="006B2BEC"/>
@@ -11001,8 +11071,8 @@
   </m:mathPr>
   <w:themeFontLang w:val="es-ES" w:eastAsia="ja-JP" w:bidi="ar-SA"/>
   <w:clrSchemeMapping w:bg1="light1" w:t1="dark1" w:bg2="light2" w:t2="dark2" w:accent1="accent1" w:accent2="accent2" w:accent3="accent3" w:accent4="accent4" w:accent5="accent5" w:accent6="accent6" w:hyperlink="hyperlink" w:followedHyperlink="followedHyperlink"/>
-  <w:decimalSymbol w:val="."/>
-  <w:listSeparator w:val=","/>
+  <w:decimalSymbol w:val=","/>
+  <w:listSeparator w:val=";"/>
   <w15:chartTrackingRefBased/>
 </w:settings>
 </file>
@@ -11408,13 +11478,13 @@
     <w:name w:val="Normal"/>
     <w:qFormat/>
   </w:style>
-  <w:style w:type="character" w:default="1" w:styleId="DefaultParagraphFont">
+  <w:style w:type="character" w:default="1" w:styleId="Fuentedeprrafopredeter">
     <w:name w:val="Default Paragraph Font"/>
     <w:uiPriority w:val="1"/>
     <w:semiHidden/>
     <w:unhideWhenUsed/>
   </w:style>
-  <w:style w:type="table" w:default="1" w:styleId="TableNormal">
+  <w:style w:type="table" w:default="1" w:styleId="Tablanormal">
     <w:name w:val="Normal Table"/>
     <w:uiPriority w:val="99"/>
     <w:semiHidden/>
@@ -11429,15 +11499,15 @@
       </w:tblCellMar>
     </w:tblPr>
   </w:style>
-  <w:style w:type="numbering" w:default="1" w:styleId="NoList">
+  <w:style w:type="numbering" w:default="1" w:styleId="Sinlista">
     <w:name w:val="No List"/>
     <w:uiPriority w:val="99"/>
     <w:semiHidden/>
     <w:unhideWhenUsed/>
   </w:style>
-  <w:style w:type="character" w:styleId="PlaceholderText">
+  <w:style w:type="character" w:styleId="Textodelmarcadordeposicin">
     <w:name w:val="Placeholder Text"/>
-    <w:basedOn w:val="DefaultParagraphFont"/>
+    <w:basedOn w:val="Fuentedeprrafopredeter"/>
     <w:uiPriority w:val="99"/>
     <w:semiHidden/>
     <w:rsid w:val="00175D09"/>

</xml_diff>

<commit_message>
doc: Group Doc Modified
</commit_message>
<xml_diff>
--- a/reports/Group/00 - Requirements - Group.docx
+++ b/reports/Group/00 - Requirements - Group.docx
@@ -749,6 +749,12 @@
                   <w:rPr>
                     <w:rFonts w:asciiTheme="majorHAnsi" w:hAnsiTheme="majorHAnsi" w:cstheme="majorHAnsi"/>
                   </w:rPr>
+                  <w:t xml:space="preserve">analyst, </w:t>
+                </w:r>
+                <w:r>
+                  <w:rPr>
+                    <w:rFonts w:asciiTheme="majorHAnsi" w:hAnsiTheme="majorHAnsi" w:cstheme="majorHAnsi"/>
+                  </w:rPr>
                   <w:t xml:space="preserve">developer, tester  </w:t>
                 </w:r>
               </w:sdtContent>
@@ -1022,7 +1028,6 @@
               <w:rPr>
                 <w:rFonts w:asciiTheme="majorHAnsi" w:hAnsiTheme="majorHAnsi" w:cstheme="majorHAnsi"/>
                 <w:b/>
-                <w:lang w:val="es-ES"/>
               </w:rPr>
             </w:pPr>
             <w:r>
@@ -1050,7 +1055,6 @@
               <w:sdtPr>
                 <w:rPr>
                   <w:rFonts w:asciiTheme="majorHAnsi" w:hAnsiTheme="majorHAnsi" w:cstheme="majorBidi"/>
-                  <w:lang w:val="es-ES"/>
                 </w:rPr>
                 <w:tag w:val="ID4"/>
                 <w:id w:val="577182649"/>
@@ -1064,7 +1068,6 @@
                 <w:r>
                   <w:rPr>
                     <w:rFonts w:asciiTheme="majorHAnsi" w:hAnsiTheme="majorHAnsi" w:cstheme="majorBidi"/>
-                    <w:lang w:val="es-ES"/>
                   </w:rPr>
                   <w:t xml:space="preserve"> 4913*****</w:t>
                 </w:r>
@@ -1106,7 +1109,6 @@
               <w:sdtPr>
                 <w:rPr>
                   <w:rFonts w:asciiTheme="majorHAnsi" w:hAnsiTheme="majorHAnsi" w:cstheme="majorHAnsi"/>
-                  <w:lang w:val="es-ES"/>
                 </w:rPr>
                 <w:tag w:val="UVUS04"/>
                 <w:id w:val="-1772313792"/>
@@ -1120,7 +1122,6 @@
                 <w:r>
                   <w:rPr>
                     <w:rFonts w:asciiTheme="majorHAnsi" w:hAnsiTheme="majorHAnsi" w:cstheme="majorHAnsi"/>
-                    <w:lang w:val="es-ES"/>
                   </w:rPr>
                   <w:t xml:space="preserve"> MBV3877  </w:t>
                 </w:r>
@@ -1160,7 +1161,6 @@
               <w:sdtPr>
                 <w:rPr>
                   <w:rFonts w:asciiTheme="majorHAnsi" w:hAnsiTheme="majorHAnsi" w:cstheme="majorHAnsi"/>
-                  <w:lang w:val="es-ES"/>
                 </w:rPr>
                 <w:tag w:val="Student4"/>
                 <w:id w:val="-924030127"/>
@@ -1174,16 +1174,8 @@
                 <w:r>
                   <w:rPr>
                     <w:rFonts w:asciiTheme="majorHAnsi" w:hAnsiTheme="majorHAnsi" w:cstheme="majorHAnsi"/>
-                    <w:lang w:val="es-ES"/>
                   </w:rPr>
-                  <w:t xml:space="preserve"> </w:t>
-                </w:r>
-                <w:r>
-                  <w:rPr>
-                    <w:rFonts w:asciiTheme="majorHAnsi" w:hAnsiTheme="majorHAnsi" w:cstheme="majorHAnsi"/>
-                    <w:lang w:val="es-ES"/>
-                  </w:rPr>
-                  <w:t xml:space="preserve">Román Jiménez, Darío  </w:t>
+                  <w:t xml:space="preserve"> Román Jiménez, Darío  </w:t>
                 </w:r>
               </w:sdtContent>
             </w:sdt>
@@ -2168,7 +2160,13 @@
         </w:sdtPr>
         <w:sdtContent>
           <w:r>
-            <w:t xml:space="preserve">    </w:t>
+            <w:t xml:space="preserve">  </w:t>
+          </w:r>
+          <w:r>
+            <w:t>X</w:t>
+          </w:r>
+          <w:r>
+            <w:t xml:space="preserve">  </w:t>
           </w:r>
         </w:sdtContent>
       </w:sdt>
@@ -2340,7 +2338,13 @@
         </w:sdtPr>
         <w:sdtContent>
           <w:r>
-            <w:t xml:space="preserve">    </w:t>
+            <w:t xml:space="preserve">  </w:t>
+          </w:r>
+          <w:r>
+            <w:t>X</w:t>
+          </w:r>
+          <w:r>
+            <w:t xml:space="preserve">  </w:t>
           </w:r>
         </w:sdtContent>
       </w:sdt>
@@ -2552,7 +2556,13 @@
         </w:sdtPr>
         <w:sdtContent>
           <w:r>
-            <w:t xml:space="preserve">    </w:t>
+            <w:t xml:space="preserve">  </w:t>
+          </w:r>
+          <w:r>
+            <w:t>X</w:t>
+          </w:r>
+          <w:r>
+            <w:t xml:space="preserve">  </w:t>
           </w:r>
         </w:sdtContent>
       </w:sdt>
@@ -2742,7 +2752,13 @@
         </w:sdtPr>
         <w:sdtContent>
           <w:r>
-            <w:t xml:space="preserve">    </w:t>
+            <w:t xml:space="preserve">  </w:t>
+          </w:r>
+          <w:r>
+            <w:t>X</w:t>
+          </w:r>
+          <w:r>
+            <w:t xml:space="preserve">  </w:t>
           </w:r>
         </w:sdtContent>
       </w:sdt>
@@ -2979,7 +2995,13 @@
         </w:sdtPr>
         <w:sdtContent>
           <w:r>
-            <w:t xml:space="preserve">    </w:t>
+            <w:t xml:space="preserve">  </w:t>
+          </w:r>
+          <w:r>
+            <w:t>X</w:t>
+          </w:r>
+          <w:r>
+            <w:t xml:space="preserve">  </w:t>
           </w:r>
         </w:sdtContent>
       </w:sdt>
@@ -3107,7 +3129,13 @@
         </w:sdtPr>
         <w:sdtContent>
           <w:r>
-            <w:t xml:space="preserve">    </w:t>
+            <w:t xml:space="preserve">  </w:t>
+          </w:r>
+          <w:r>
+            <w:t>X</w:t>
+          </w:r>
+          <w:r>
+            <w:t xml:space="preserve">  </w:t>
           </w:r>
         </w:sdtContent>
       </w:sdt>
@@ -3179,7 +3207,13 @@
         </w:sdtPr>
         <w:sdtContent>
           <w:r>
-            <w:t xml:space="preserve">    </w:t>
+            <w:t xml:space="preserve">  </w:t>
+          </w:r>
+          <w:r>
+            <w:t>X</w:t>
+          </w:r>
+          <w:r>
+            <w:t xml:space="preserve">  </w:t>
           </w:r>
         </w:sdtContent>
       </w:sdt>
@@ -10989,6 +11023,7 @@
     <w:rsid w:val="00053924"/>
     <w:rsid w:val="00055A68"/>
     <w:rsid w:val="0009453F"/>
+    <w:rsid w:val="000955D4"/>
     <w:rsid w:val="000B5C7E"/>
     <w:rsid w:val="00117B5F"/>
     <w:rsid w:val="00175D09"/>
@@ -11012,6 +11047,7 @@
     <w:rsid w:val="00562343"/>
     <w:rsid w:val="005640FA"/>
     <w:rsid w:val="005B3798"/>
+    <w:rsid w:val="005C2F16"/>
     <w:rsid w:val="005F0460"/>
     <w:rsid w:val="005F5BCD"/>
     <w:rsid w:val="006206EC"/>
@@ -11025,6 +11061,7 @@
     <w:rsid w:val="00790E22"/>
     <w:rsid w:val="00802250"/>
     <w:rsid w:val="0082287A"/>
+    <w:rsid w:val="00885132"/>
     <w:rsid w:val="008B1087"/>
     <w:rsid w:val="008B2B2C"/>
     <w:rsid w:val="008E4C14"/>

</xml_diff>

<commit_message>
doc: Group Doc Fix
</commit_message>
<xml_diff>
--- a/reports/Group/00 - Requirements - Group.docx
+++ b/reports/Group/00 - Requirements - Group.docx
@@ -226,7 +226,13 @@
                   <w:rPr>
                     <w:rFonts w:asciiTheme="majorHAnsi" w:hAnsiTheme="majorHAnsi" w:cstheme="majorHAnsi"/>
                   </w:rPr>
-                  <w:t>https://github.com/pabniecor/Acme-ANS-D01</w:t>
+                  <w:t>https://github.com/pabniecor/Acme-ANS-D0</w:t>
+                </w:r>
+                <w:r>
+                  <w:rPr>
+                    <w:rFonts w:asciiTheme="majorHAnsi" w:hAnsiTheme="majorHAnsi" w:cstheme="majorHAnsi"/>
+                  </w:rPr>
+                  <w:t>2</w:t>
                 </w:r>
                 <w:r>
                   <w:rPr>
@@ -1572,7 +1578,31 @@
                   <w:rPr>
                     <w:rFonts w:asciiTheme="majorHAnsi" w:hAnsiTheme="majorHAnsi" w:cstheme="majorHAnsi"/>
                   </w:rPr>
-                  <w:t>Seville February 19th, 2025</w:t>
+                  <w:t xml:space="preserve">Seville </w:t>
+                </w:r>
+                <w:r>
+                  <w:rPr>
+                    <w:rFonts w:asciiTheme="majorHAnsi" w:hAnsiTheme="majorHAnsi" w:cstheme="majorHAnsi"/>
+                  </w:rPr>
+                  <w:t>March</w:t>
+                </w:r>
+                <w:r>
+                  <w:rPr>
+                    <w:rFonts w:asciiTheme="majorHAnsi" w:hAnsiTheme="majorHAnsi" w:cstheme="majorHAnsi"/>
+                  </w:rPr>
+                  <w:t xml:space="preserve"> 1</w:t>
+                </w:r>
+                <w:r>
+                  <w:rPr>
+                    <w:rFonts w:asciiTheme="majorHAnsi" w:hAnsiTheme="majorHAnsi" w:cstheme="majorHAnsi"/>
+                  </w:rPr>
+                  <w:t>3</w:t>
+                </w:r>
+                <w:r>
+                  <w:rPr>
+                    <w:rFonts w:asciiTheme="majorHAnsi" w:hAnsiTheme="majorHAnsi" w:cstheme="majorHAnsi"/>
+                  </w:rPr>
+                  <w:t>th, 2025</w:t>
                 </w:r>
                 <w:r>
                   <w:rPr>
@@ -11057,6 +11087,7 @@
     <w:rsid w:val="006B0F20"/>
     <w:rsid w:val="006B2BEC"/>
     <w:rsid w:val="006F209A"/>
+    <w:rsid w:val="00731FF4"/>
     <w:rsid w:val="00765401"/>
     <w:rsid w:val="00790E22"/>
     <w:rsid w:val="00802250"/>
@@ -11089,6 +11120,7 @@
     <w:rsid w:val="00E25325"/>
     <w:rsid w:val="00E869EA"/>
     <w:rsid w:val="00E87F32"/>
+    <w:rsid w:val="00E95C09"/>
     <w:rsid w:val="00E9745E"/>
     <w:rsid w:val="00EB4EB9"/>
     <w:rsid w:val="00F3606D"/>

</xml_diff>

<commit_message>
doc: S1 Doc Fix
</commit_message>
<xml_diff>
--- a/reports/Group/00 - Requirements - Group.docx
+++ b/reports/Group/00 - Requirements - Group.docx
@@ -233,6 +233,12 @@
                     <w:rFonts w:asciiTheme="majorHAnsi" w:hAnsiTheme="majorHAnsi" w:cstheme="majorHAnsi"/>
                   </w:rPr>
                   <w:t>2</w:t>
+                </w:r>
+                <w:r>
+                  <w:rPr>
+                    <w:rFonts w:asciiTheme="majorHAnsi" w:hAnsiTheme="majorHAnsi" w:cstheme="majorHAnsi"/>
+                  </w:rPr>
+                  <w:t xml:space="preserve"> </w:t>
                 </w:r>
                 <w:r>
                   <w:rPr>
@@ -1034,6 +1040,7 @@
               <w:rPr>
                 <w:rFonts w:asciiTheme="majorHAnsi" w:hAnsiTheme="majorHAnsi" w:cstheme="majorHAnsi"/>
                 <w:b/>
+                <w:lang w:val="es-ES"/>
               </w:rPr>
             </w:pPr>
             <w:r>
@@ -1061,6 +1068,7 @@
               <w:sdtPr>
                 <w:rPr>
                   <w:rFonts w:asciiTheme="majorHAnsi" w:hAnsiTheme="majorHAnsi" w:cstheme="majorBidi"/>
+                  <w:lang w:val="es-ES"/>
                 </w:rPr>
                 <w:tag w:val="ID4"/>
                 <w:id w:val="577182649"/>
@@ -1074,6 +1082,7 @@
                 <w:r>
                   <w:rPr>
                     <w:rFonts w:asciiTheme="majorHAnsi" w:hAnsiTheme="majorHAnsi" w:cstheme="majorBidi"/>
+                    <w:lang w:val="es-ES"/>
                   </w:rPr>
                   <w:t xml:space="preserve"> 4913*****</w:t>
                 </w:r>
@@ -1115,6 +1124,7 @@
               <w:sdtPr>
                 <w:rPr>
                   <w:rFonts w:asciiTheme="majorHAnsi" w:hAnsiTheme="majorHAnsi" w:cstheme="majorHAnsi"/>
+                  <w:lang w:val="es-ES"/>
                 </w:rPr>
                 <w:tag w:val="UVUS04"/>
                 <w:id w:val="-1772313792"/>
@@ -1128,6 +1138,7 @@
                 <w:r>
                   <w:rPr>
                     <w:rFonts w:asciiTheme="majorHAnsi" w:hAnsiTheme="majorHAnsi" w:cstheme="majorHAnsi"/>
+                    <w:lang w:val="es-ES"/>
                   </w:rPr>
                   <w:t xml:space="preserve"> MBV3877  </w:t>
                 </w:r>
@@ -1167,6 +1178,7 @@
               <w:sdtPr>
                 <w:rPr>
                   <w:rFonts w:asciiTheme="majorHAnsi" w:hAnsiTheme="majorHAnsi" w:cstheme="majorHAnsi"/>
+                  <w:lang w:val="es-ES"/>
                 </w:rPr>
                 <w:tag w:val="Student4"/>
                 <w:id w:val="-924030127"/>
@@ -1180,6 +1192,7 @@
                 <w:r>
                   <w:rPr>
                     <w:rFonts w:asciiTheme="majorHAnsi" w:hAnsiTheme="majorHAnsi" w:cstheme="majorHAnsi"/>
+                    <w:lang w:val="es-ES"/>
                   </w:rPr>
                   <w:t xml:space="preserve"> Román Jiménez, Darío  </w:t>
                 </w:r>
@@ -1602,8 +1615,16 @@
                   <w:rPr>
                     <w:rFonts w:asciiTheme="majorHAnsi" w:hAnsiTheme="majorHAnsi" w:cstheme="majorHAnsi"/>
                   </w:rPr>
-                  <w:t>th, 2025</w:t>
+                  <w:t xml:space="preserve">th, </w:t>
                 </w:r>
+                <w:proofErr w:type="gramStart"/>
+                <w:r>
+                  <w:rPr>
+                    <w:rFonts w:asciiTheme="majorHAnsi" w:hAnsiTheme="majorHAnsi" w:cstheme="majorHAnsi"/>
+                  </w:rPr>
+                  <w:t>2025</w:t>
+                </w:r>
+                <w:proofErr w:type="gramEnd"/>
                 <w:r>
                   <w:rPr>
                     <w:rFonts w:asciiTheme="majorHAnsi" w:hAnsiTheme="majorHAnsi" w:cstheme="majorHAnsi"/>
@@ -11079,6 +11100,7 @@
     <w:rsid w:val="005B3798"/>
     <w:rsid w:val="005C2F16"/>
     <w:rsid w:val="005F0460"/>
+    <w:rsid w:val="005F11B7"/>
     <w:rsid w:val="005F5BCD"/>
     <w:rsid w:val="006206EC"/>
     <w:rsid w:val="00622486"/>
@@ -11090,6 +11112,7 @@
     <w:rsid w:val="00731FF4"/>
     <w:rsid w:val="00765401"/>
     <w:rsid w:val="00790E22"/>
+    <w:rsid w:val="007931F1"/>
     <w:rsid w:val="00802250"/>
     <w:rsid w:val="0082287A"/>
     <w:rsid w:val="00885132"/>

</xml_diff>

<commit_message>
doc: Group Doc Updated
</commit_message>
<xml_diff>
--- a/reports/Group/00 - Requirements - Group.docx
+++ b/reports/Group/00 - Requirements - Group.docx
@@ -232,13 +232,7 @@
                   <w:rPr>
                     <w:rFonts w:asciiTheme="majorHAnsi" w:hAnsiTheme="majorHAnsi" w:cstheme="majorHAnsi"/>
                   </w:rPr>
-                  <w:t>2</w:t>
-                </w:r>
-                <w:r>
-                  <w:rPr>
-                    <w:rFonts w:asciiTheme="majorHAnsi" w:hAnsiTheme="majorHAnsi" w:cstheme="majorHAnsi"/>
-                  </w:rPr>
-                  <w:t xml:space="preserve"> </w:t>
+                  <w:t>3</w:t>
                 </w:r>
                 <w:r>
                   <w:rPr>
@@ -1040,7 +1034,6 @@
               <w:rPr>
                 <w:rFonts w:asciiTheme="majorHAnsi" w:hAnsiTheme="majorHAnsi" w:cstheme="majorHAnsi"/>
                 <w:b/>
-                <w:lang w:val="es-ES"/>
               </w:rPr>
             </w:pPr>
             <w:r>
@@ -1068,7 +1061,6 @@
               <w:sdtPr>
                 <w:rPr>
                   <w:rFonts w:asciiTheme="majorHAnsi" w:hAnsiTheme="majorHAnsi" w:cstheme="majorBidi"/>
-                  <w:lang w:val="es-ES"/>
                 </w:rPr>
                 <w:tag w:val="ID4"/>
                 <w:id w:val="577182649"/>
@@ -1082,7 +1074,6 @@
                 <w:r>
                   <w:rPr>
                     <w:rFonts w:asciiTheme="majorHAnsi" w:hAnsiTheme="majorHAnsi" w:cstheme="majorBidi"/>
-                    <w:lang w:val="es-ES"/>
                   </w:rPr>
                   <w:t xml:space="preserve"> 4913*****</w:t>
                 </w:r>
@@ -1124,7 +1115,6 @@
               <w:sdtPr>
                 <w:rPr>
                   <w:rFonts w:asciiTheme="majorHAnsi" w:hAnsiTheme="majorHAnsi" w:cstheme="majorHAnsi"/>
-                  <w:lang w:val="es-ES"/>
                 </w:rPr>
                 <w:tag w:val="UVUS04"/>
                 <w:id w:val="-1772313792"/>
@@ -1138,7 +1128,6 @@
                 <w:r>
                   <w:rPr>
                     <w:rFonts w:asciiTheme="majorHAnsi" w:hAnsiTheme="majorHAnsi" w:cstheme="majorHAnsi"/>
-                    <w:lang w:val="es-ES"/>
                   </w:rPr>
                   <w:t xml:space="preserve"> MBV3877  </w:t>
                 </w:r>
@@ -1178,7 +1167,6 @@
               <w:sdtPr>
                 <w:rPr>
                   <w:rFonts w:asciiTheme="majorHAnsi" w:hAnsiTheme="majorHAnsi" w:cstheme="majorHAnsi"/>
-                  <w:lang w:val="es-ES"/>
                 </w:rPr>
                 <w:tag w:val="Student4"/>
                 <w:id w:val="-924030127"/>
@@ -1192,7 +1180,6 @@
                 <w:r>
                   <w:rPr>
                     <w:rFonts w:asciiTheme="majorHAnsi" w:hAnsiTheme="majorHAnsi" w:cstheme="majorHAnsi"/>
-                    <w:lang w:val="es-ES"/>
                   </w:rPr>
                   <w:t xml:space="preserve"> Román Jiménez, Darío  </w:t>
                 </w:r>
@@ -1597,13 +1584,13 @@
                   <w:rPr>
                     <w:rFonts w:asciiTheme="majorHAnsi" w:hAnsiTheme="majorHAnsi" w:cstheme="majorHAnsi"/>
                   </w:rPr>
-                  <w:t>March</w:t>
+                  <w:t>April</w:t>
                 </w:r>
                 <w:r>
                   <w:rPr>
                     <w:rFonts w:asciiTheme="majorHAnsi" w:hAnsiTheme="majorHAnsi" w:cstheme="majorHAnsi"/>
                   </w:rPr>
-                  <w:t xml:space="preserve"> 1</w:t>
+                  <w:t xml:space="preserve"> </w:t>
                 </w:r>
                 <w:r>
                   <w:rPr>
@@ -1615,16 +1602,8 @@
                   <w:rPr>
                     <w:rFonts w:asciiTheme="majorHAnsi" w:hAnsiTheme="majorHAnsi" w:cstheme="majorHAnsi"/>
                   </w:rPr>
-                  <w:t xml:space="preserve">th, </w:t>
+                  <w:t>th, 2025</w:t>
                 </w:r>
-                <w:proofErr w:type="gramStart"/>
-                <w:r>
-                  <w:rPr>
-                    <w:rFonts w:asciiTheme="majorHAnsi" w:hAnsiTheme="majorHAnsi" w:cstheme="majorHAnsi"/>
-                  </w:rPr>
-                  <w:t>2025</w:t>
-                </w:r>
-                <w:proofErr w:type="gramEnd"/>
                 <w:r>
                   <w:rPr>
                     <w:rFonts w:asciiTheme="majorHAnsi" w:hAnsiTheme="majorHAnsi" w:cstheme="majorHAnsi"/>
@@ -3424,7 +3403,13 @@
         </w:sdtPr>
         <w:sdtContent>
           <w:r>
-            <w:t xml:space="preserve">    </w:t>
+            <w:t xml:space="preserve">  </w:t>
+          </w:r>
+          <w:r>
+            <w:t>X</w:t>
+          </w:r>
+          <w:r>
+            <w:t xml:space="preserve">  </w:t>
           </w:r>
         </w:sdtContent>
       </w:sdt>
@@ -3509,7 +3494,13 @@
         </w:sdtPr>
         <w:sdtContent>
           <w:r>
-            <w:t xml:space="preserve">    </w:t>
+            <w:t xml:space="preserve">  </w:t>
+          </w:r>
+          <w:r>
+            <w:t>X</w:t>
+          </w:r>
+          <w:r>
+            <w:t xml:space="preserve">  </w:t>
           </w:r>
         </w:sdtContent>
       </w:sdt>
@@ -3594,7 +3585,13 @@
         </w:sdtPr>
         <w:sdtContent>
           <w:r>
-            <w:t xml:space="preserve">    </w:t>
+            <w:t xml:space="preserve">  </w:t>
+          </w:r>
+          <w:r>
+            <w:t>X</w:t>
+          </w:r>
+          <w:r>
+            <w:t xml:space="preserve">  </w:t>
           </w:r>
         </w:sdtContent>
       </w:sdt>
@@ -3668,7 +3665,13 @@
         </w:sdtPr>
         <w:sdtContent>
           <w:r>
-            <w:t xml:space="preserve">    </w:t>
+            <w:t xml:space="preserve">  </w:t>
+          </w:r>
+          <w:r>
+            <w:t>X</w:t>
+          </w:r>
+          <w:r>
+            <w:t xml:space="preserve">  </w:t>
           </w:r>
         </w:sdtContent>
       </w:sdt>
@@ -3763,7 +3766,13 @@
         </w:sdtPr>
         <w:sdtContent>
           <w:r>
-            <w:t xml:space="preserve">    </w:t>
+            <w:t xml:space="preserve">  </w:t>
+          </w:r>
+          <w:r>
+            <w:t>X</w:t>
+          </w:r>
+          <w:r>
+            <w:t xml:space="preserve">  </w:t>
           </w:r>
         </w:sdtContent>
       </w:sdt>
@@ -11075,6 +11084,7 @@
     <w:rsid w:val="00055A68"/>
     <w:rsid w:val="0009453F"/>
     <w:rsid w:val="000955D4"/>
+    <w:rsid w:val="000A5CC4"/>
     <w:rsid w:val="000B5C7E"/>
     <w:rsid w:val="00117B5F"/>
     <w:rsid w:val="00175D09"/>
@@ -11092,6 +11102,7 @@
     <w:rsid w:val="004278A4"/>
     <w:rsid w:val="00442876"/>
     <w:rsid w:val="00455663"/>
+    <w:rsid w:val="00463A7B"/>
     <w:rsid w:val="004B6C76"/>
     <w:rsid w:val="004C0766"/>
     <w:rsid w:val="004E7F77"/>

</xml_diff>

<commit_message>
docs: Global testing report and requirements updated
</commit_message>
<xml_diff>
--- a/reports/Group/00 - Requirements - Group.docx
+++ b/reports/Group/00 - Requirements - Group.docx
@@ -232,7 +232,7 @@
                   <w:rPr>
                     <w:rFonts w:asciiTheme="majorHAnsi" w:hAnsiTheme="majorHAnsi" w:cstheme="majorHAnsi"/>
                   </w:rPr>
-                  <w:t>3</w:t>
+                  <w:t>4</w:t>
                 </w:r>
                 <w:r>
                   <w:rPr>
@@ -1578,31 +1578,19 @@
                   <w:rPr>
                     <w:rFonts w:asciiTheme="majorHAnsi" w:hAnsiTheme="majorHAnsi" w:cstheme="majorHAnsi"/>
                   </w:rPr>
-                  <w:t xml:space="preserve">Seville </w:t>
+                  <w:t>Seville</w:t>
                 </w:r>
                 <w:r>
                   <w:rPr>
                     <w:rFonts w:asciiTheme="majorHAnsi" w:hAnsiTheme="majorHAnsi" w:cstheme="majorHAnsi"/>
                   </w:rPr>
-                  <w:t>April</w:t>
+                  <w:t xml:space="preserve"> May 26th</w:t>
                 </w:r>
                 <w:r>
                   <w:rPr>
                     <w:rFonts w:asciiTheme="majorHAnsi" w:hAnsiTheme="majorHAnsi" w:cstheme="majorHAnsi"/>
                   </w:rPr>
-                  <w:t xml:space="preserve"> </w:t>
-                </w:r>
-                <w:r>
-                  <w:rPr>
-                    <w:rFonts w:asciiTheme="majorHAnsi" w:hAnsiTheme="majorHAnsi" w:cstheme="majorHAnsi"/>
-                  </w:rPr>
-                  <w:t>3</w:t>
-                </w:r>
-                <w:r>
-                  <w:rPr>
-                    <w:rFonts w:asciiTheme="majorHAnsi" w:hAnsiTheme="majorHAnsi" w:cstheme="majorHAnsi"/>
-                  </w:rPr>
-                  <w:t>th, 2025</w:t>
+                  <w:t>, 2025</w:t>
                 </w:r>
                 <w:r>
                   <w:rPr>
@@ -3856,7 +3844,13 @@
         </w:sdtPr>
         <w:sdtContent>
           <w:r>
-            <w:t xml:space="preserve">    </w:t>
+            <w:t xml:space="preserve">  </w:t>
+          </w:r>
+          <w:r>
+            <w:t xml:space="preserve">X </w:t>
+          </w:r>
+          <w:r>
+            <w:t xml:space="preserve">  </w:t>
           </w:r>
         </w:sdtContent>
       </w:sdt>
@@ -3951,7 +3945,13 @@
         </w:sdtPr>
         <w:sdtContent>
           <w:r>
-            <w:t xml:space="preserve">    </w:t>
+            <w:t xml:space="preserve"> </w:t>
+          </w:r>
+          <w:r>
+            <w:t xml:space="preserve"> X</w:t>
+          </w:r>
+          <w:r>
+            <w:t xml:space="preserve">   </w:t>
           </w:r>
         </w:sdtContent>
       </w:sdt>
@@ -4002,7 +4002,13 @@
         </w:sdtPr>
         <w:sdtContent>
           <w:r>
-            <w:t xml:space="preserve">    </w:t>
+            <w:t xml:space="preserve">  </w:t>
+          </w:r>
+          <w:r>
+            <w:t>X</w:t>
+          </w:r>
+          <w:r>
+            <w:t xml:space="preserve">  </w:t>
           </w:r>
         </w:sdtContent>
       </w:sdt>
@@ -4036,7 +4042,13 @@
         </w:sdtPr>
         <w:sdtContent>
           <w:r>
-            <w:t xml:space="preserve">    </w:t>
+            <w:t xml:space="preserve"> </w:t>
+          </w:r>
+          <w:r>
+            <w:t xml:space="preserve"> X</w:t>
+          </w:r>
+          <w:r>
+            <w:t xml:space="preserve">   </w:t>
           </w:r>
         </w:sdtContent>
       </w:sdt>
@@ -10995,7 +11007,7 @@
     <w:charset w:val="00"/>
     <w:family w:val="swiss"/>
     <w:pitch w:val="variable"/>
-    <w:sig w:usb0="E4002EFF" w:usb1="C000247B" w:usb2="00000009" w:usb3="00000000" w:csb0="000001FF" w:csb1="00000000"/>
+    <w:sig w:usb0="E4002EFF" w:usb1="C200247B" w:usb2="00000009" w:usb3="00000000" w:csb0="000001FF" w:csb1="00000000"/>
   </w:font>
   <w:font w:name="Arial">
     <w:panose1 w:val="020B0604020202020204"/>
@@ -11009,7 +11021,7 @@
     <w:charset w:val="00"/>
     <w:family w:val="swiss"/>
     <w:pitch w:val="variable"/>
-    <w:sig w:usb0="E4002EFF" w:usb1="C000247B" w:usb2="00000009" w:usb3="00000000" w:csb0="000001FF" w:csb1="00000000"/>
+    <w:sig w:usb0="E4002EFF" w:usb1="C200247B" w:usb2="00000009" w:usb3="00000000" w:csb0="000001FF" w:csb1="00000000"/>
   </w:font>
   <w:font w:name="Yu Gothic Light">
     <w:altName w:val="游ゴシック Light"/>
@@ -11093,6 +11105,7 @@
     <w:rsid w:val="001C5FFF"/>
     <w:rsid w:val="0022287F"/>
     <w:rsid w:val="00260AAC"/>
+    <w:rsid w:val="002C361F"/>
     <w:rsid w:val="00336824"/>
     <w:rsid w:val="00364D10"/>
     <w:rsid w:val="003B5C99"/>
@@ -11148,6 +11161,7 @@
     <w:rsid w:val="00C9535D"/>
     <w:rsid w:val="00CC69E2"/>
     <w:rsid w:val="00CE5869"/>
+    <w:rsid w:val="00D51E3B"/>
     <w:rsid w:val="00D72CB9"/>
     <w:rsid w:val="00D86553"/>
     <w:rsid w:val="00D9098F"/>

</xml_diff>